<commit_message>
schetsen.pdf, adviserapport, sidemap, gernal update
- schetsen.pdf
+- adviserapport
+ sidemap
+- PvE
+- Code convention
+- "ontwikkelingsmethode"
+- updated mapstructure
</commit_message>
<xml_diff>
--- a/documentatie/documenten/vastgestelde_documenten/code_conventie.docx
+++ b/documentatie/documenten/vastgestelde_documenten/code_conventie.docx
@@ -46,6 +46,7 @@
                 <w:sdtPr>
                   <w:rPr>
                     <w:sz w:val="96"/>
+                    <w:lang w:val="en-US"/>
                   </w:rPr>
                   <w:alias w:val="Titel"/>
                   <w:id w:val="-308007970"/>
@@ -68,8 +69,16 @@
                     <w:r>
                       <w:rPr>
                         <w:sz w:val="96"/>
+                        <w:lang w:val="en-US"/>
                       </w:rPr>
-                      <w:t>Code convention</w:t>
+                      <w:t xml:space="preserve">Code </w:t>
+                    </w:r>
+                    <w:r>
+                      <w:rPr>
+                        <w:sz w:val="96"/>
+                        <w:lang w:val="en-US"/>
+                      </w:rPr>
+                      <w:t>convention</w:t>
                     </w:r>
                   </w:p>
                 </w:sdtContent>
@@ -293,20 +302,29 @@
           <w:lang w:val="en-US"/>
         </w:rPr>
       </w:pPr>
+    </w:p>
+    <w:p>
+      <w:pPr>
+        <w:pStyle w:val="Kop1"/>
+        <w:rPr>
+          <w:lang w:val="en-US"/>
+        </w:rPr>
+      </w:pPr>
       <w:r>
         <w:rPr>
           <w:noProof/>
         </w:rPr>
+        <w:lastRenderedPageBreak/>
         <mc:AlternateContent>
           <mc:Choice Requires="wps">
             <w:drawing>
-              <wp:anchor distT="0" distB="0" distL="274320" distR="114300" simplePos="0" relativeHeight="251659264" behindDoc="0" locked="0" layoutInCell="1" allowOverlap="1" wp14:anchorId="17A4288C" wp14:editId="0FB43F8E">
+              <wp:anchor distT="0" distB="0" distL="274320" distR="114300" simplePos="0" relativeHeight="251659264" behindDoc="0" locked="0" layoutInCell="1" allowOverlap="1" wp14:anchorId="37B62AAE" wp14:editId="629019FE">
                 <wp:simplePos x="0" y="0"/>
                 <wp:positionH relativeFrom="margin">
-                  <wp:align>right</wp:align>
+                  <wp:posOffset>4613910</wp:posOffset>
                 </wp:positionH>
                 <wp:positionV relativeFrom="margin">
-                  <wp:align>center</wp:align>
+                  <wp:posOffset>9525</wp:posOffset>
                 </wp:positionV>
                 <wp:extent cx="1920240" cy="8229600"/>
                 <wp:effectExtent l="0" t="0" r="0" b="0"/>
@@ -373,7 +391,14 @@
                                 <w:color w:val="2F5897" w:themeColor="text2"/>
                                 <w:lang w:val="en-US"/>
                               </w:rPr>
-                              <w:t>coding convention ?</w:t>
+                              <w:t xml:space="preserve">coding </w:t>
+                            </w:r>
+                            <w:r>
+                              <w:rPr>
+                                <w:color w:val="2F5897" w:themeColor="text2"/>
+                                <w:lang w:val="en-US"/>
+                              </w:rPr>
+                              <w:t>convention?</w:t>
                             </w:r>
                           </w:p>
                           <w:p>
@@ -475,7 +500,7 @@
           </mc:Choice>
           <mc:Fallback>
             <w:pict>
-              <v:rect w14:anchorId="17A4288C" id="Rechthoek 2" o:spid="_x0000_s1026" style="position:absolute;margin-left:100pt;margin-top:0;width:151.2pt;height:9in;z-index:251659264;visibility:visible;mso-wrap-style:square;mso-width-percent:300;mso-height-percent:1000;mso-wrap-distance-left:21.6pt;mso-wrap-distance-top:0;mso-wrap-distance-right:9pt;mso-wrap-distance-bottom:0;mso-position-horizontal:right;mso-position-horizontal-relative:margin;mso-position-vertical:center;mso-position-vertical-relative:margin;mso-width-percent:300;mso-height-percent:1000;mso-width-relative:margin;mso-height-relative:margin;v-text-anchor:top" o:gfxdata="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" fillcolor="#e4e9ef [3214]" stroked="f" strokeweight="2.25pt">
+              <v:rect w14:anchorId="37B62AAE" id="Rechthoek 2" o:spid="_x0000_s1026" style="position:absolute;margin-left:363.3pt;margin-top:.75pt;width:151.2pt;height:9in;z-index:251659264;visibility:visible;mso-wrap-style:square;mso-width-percent:300;mso-height-percent:1000;mso-wrap-distance-left:21.6pt;mso-wrap-distance-top:0;mso-wrap-distance-right:9pt;mso-wrap-distance-bottom:0;mso-position-horizontal:absolute;mso-position-horizontal-relative:margin;mso-position-vertical:absolute;mso-position-vertical-relative:margin;mso-width-percent:300;mso-height-percent:1000;mso-width-relative:margin;mso-height-relative:margin;v-text-anchor:top" o:gfxdata="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" fillcolor="#e4e9ef [3214]" stroked="f" strokeweight="2.25pt">
                 <v:fill opacity="55769f"/>
                 <v:textbox inset="14.4pt,36pt,14.4pt,10.8pt">
                   <w:txbxContent>
@@ -500,7 +525,14 @@
                           <w:color w:val="2F5897" w:themeColor="text2"/>
                           <w:lang w:val="en-US"/>
                         </w:rPr>
-                        <w:t>coding convention ?</w:t>
+                        <w:t xml:space="preserve">coding </w:t>
+                      </w:r>
+                      <w:r>
+                        <w:rPr>
+                          <w:color w:val="2F5897" w:themeColor="text2"/>
+                          <w:lang w:val="en-US"/>
+                        </w:rPr>
+                        <w:t>convention?</w:t>
                       </w:r>
                     </w:p>
                     <w:p>
@@ -570,63 +602,7 @@
                         <w:rPr>
                           <w:color w:val="2F5897" w:themeColor="text2"/>
                         </w:rPr>
-                        <w:t xml:space="preserve">These are </w:t>
-                      </w:r>
-                      <w:proofErr w:type="spellStart"/>
-                      <w:r>
-                        <w:rPr>
-                          <w:color w:val="2F5897" w:themeColor="text2"/>
-                        </w:rPr>
-                        <w:t>guidelines</w:t>
-                      </w:r>
-                      <w:proofErr w:type="spellEnd"/>
-                      <w:r>
-                        <w:rPr>
-                          <w:color w:val="2F5897" w:themeColor="text2"/>
-                        </w:rPr>
-                        <w:t xml:space="preserve"> </w:t>
-                      </w:r>
-                      <w:proofErr w:type="spellStart"/>
-                      <w:r>
-                        <w:rPr>
-                          <w:color w:val="2F5897" w:themeColor="text2"/>
-                        </w:rPr>
-                        <w:t>for</w:t>
-                      </w:r>
-                      <w:proofErr w:type="spellEnd"/>
-                      <w:r>
-                        <w:rPr>
-                          <w:color w:val="2F5897" w:themeColor="text2"/>
-                        </w:rPr>
-                        <w:t xml:space="preserve"> software </w:t>
-                      </w:r>
-                      <w:proofErr w:type="spellStart"/>
-                      <w:r>
-                        <w:rPr>
-                          <w:color w:val="2F5897" w:themeColor="text2"/>
-                        </w:rPr>
-                        <w:t>structural</w:t>
-                      </w:r>
-                      <w:proofErr w:type="spellEnd"/>
-                      <w:r>
-                        <w:rPr>
-                          <w:color w:val="2F5897" w:themeColor="text2"/>
-                        </w:rPr>
-                        <w:t xml:space="preserve"> </w:t>
-                      </w:r>
-                      <w:proofErr w:type="spellStart"/>
-                      <w:r>
-                        <w:rPr>
-                          <w:color w:val="2F5897" w:themeColor="text2"/>
-                        </w:rPr>
-                        <w:t>quality</w:t>
-                      </w:r>
-                      <w:proofErr w:type="spellEnd"/>
-                      <w:r>
-                        <w:rPr>
-                          <w:color w:val="2F5897" w:themeColor="text2"/>
-                        </w:rPr>
-                        <w:t>.</w:t>
+                        <w:t>These are guidelines for software structural quality.</w:t>
                       </w:r>
                     </w:p>
                     <w:p>
@@ -644,19 +620,10 @@
           </mc:Fallback>
         </mc:AlternateContent>
       </w:r>
-    </w:p>
-    <w:p>
-      <w:pPr>
-        <w:pStyle w:val="Kop1"/>
-        <w:rPr>
-          <w:lang w:val="en-US"/>
-        </w:rPr>
-      </w:pPr>
-      <w:r>
-        <w:rPr>
-          <w:lang w:val="en-US"/>
-        </w:rPr>
-        <w:lastRenderedPageBreak/>
+      <w:r>
+        <w:rPr>
+          <w:lang w:val="en-US"/>
+        </w:rPr>
         <w:t xml:space="preserve">C# </w:t>
       </w:r>
     </w:p>
@@ -682,11 +649,13 @@
           <w:numId w:val="1"/>
         </w:numPr>
         <w:rPr>
-          <w:lang w:val="en-US"/>
-        </w:rPr>
-      </w:pPr>
-      <w:r>
-        <w:rPr>
+          <w:sz w:val="22"/>
+          <w:lang w:val="en-US"/>
+        </w:rPr>
+      </w:pPr>
+      <w:r>
+        <w:rPr>
+          <w:sz w:val="22"/>
           <w:lang w:val="en-US"/>
         </w:rPr>
         <w:t>Write only one statement per line.</w:t>
@@ -700,13 +669,15 @@
           <w:numId w:val="1"/>
         </w:numPr>
         <w:rPr>
-          <w:lang w:val="en-US"/>
-        </w:rPr>
-      </w:pPr>
-      <w:r>
-        <w:rPr>
-          <w:rFonts w:ascii="Segoe UI" w:hAnsi="Segoe UI" w:cs="Segoe UI"/>
+          <w:sz w:val="22"/>
+          <w:lang w:val="en-US"/>
+        </w:rPr>
+      </w:pPr>
+      <w:r>
+        <w:rPr>
+          <w:rFonts w:cs="Segoe UI"/>
           <w:color w:val="222222"/>
+          <w:sz w:val="22"/>
           <w:shd w:val="clear" w:color="auto" w:fill="FFFFFF"/>
           <w:lang w:val="en-US"/>
         </w:rPr>
@@ -721,11 +692,13 @@
           <w:numId w:val="1"/>
         </w:numPr>
         <w:rPr>
-          <w:lang w:val="en-US"/>
-        </w:rPr>
-      </w:pPr>
-      <w:r>
-        <w:rPr>
+          <w:sz w:val="22"/>
+          <w:lang w:val="en-US"/>
+        </w:rPr>
+      </w:pPr>
+      <w:r>
+        <w:rPr>
+          <w:sz w:val="22"/>
           <w:lang w:val="en-US"/>
         </w:rPr>
         <w:t>One Tab is 4 spaces</w:t>
@@ -739,13 +712,15 @@
           <w:numId w:val="1"/>
         </w:numPr>
         <w:rPr>
-          <w:lang w:val="en-US"/>
-        </w:rPr>
-      </w:pPr>
-      <w:r>
-        <w:rPr>
-          <w:rFonts w:ascii="Segoe UI" w:hAnsi="Segoe UI" w:cs="Segoe UI"/>
+          <w:sz w:val="22"/>
+          <w:lang w:val="en-US"/>
+        </w:rPr>
+      </w:pPr>
+      <w:r>
+        <w:rPr>
+          <w:rFonts w:cs="Segoe UI"/>
           <w:color w:val="222222"/>
+          <w:sz w:val="22"/>
           <w:shd w:val="clear" w:color="auto" w:fill="FFFFFF"/>
           <w:lang w:val="en-US"/>
         </w:rPr>
@@ -760,26 +735,19 @@
           <w:numId w:val="1"/>
         </w:numPr>
         <w:rPr>
-          <w:lang w:val="en-US"/>
-        </w:rPr>
-      </w:pPr>
-      <w:r>
-        <w:rPr>
-          <w:rFonts w:ascii="Segoe UI" w:hAnsi="Segoe UI" w:cs="Segoe UI"/>
+          <w:sz w:val="22"/>
+          <w:lang w:val="en-US"/>
+        </w:rPr>
+      </w:pPr>
+      <w:r>
+        <w:rPr>
+          <w:rFonts w:cs="Segoe UI"/>
           <w:color w:val="222222"/>
+          <w:sz w:val="22"/>
           <w:shd w:val="clear" w:color="auto" w:fill="FFFFFF"/>
           <w:lang w:val="en-US"/>
         </w:rPr>
-        <w:t>Use parentheses to make clauses in an expression apparent</w:t>
-      </w:r>
-      <w:r>
-        <w:rPr>
-          <w:rFonts w:ascii="Segoe UI" w:hAnsi="Segoe UI" w:cs="Segoe UI"/>
-          <w:color w:val="222222"/>
-          <w:shd w:val="clear" w:color="auto" w:fill="FFFFFF"/>
-          <w:lang w:val="en-US"/>
-        </w:rPr>
-        <w:t>.</w:t>
+        <w:t>Use parentheses to make clauses in an expression apparent.</w:t>
       </w:r>
     </w:p>
     <w:p>
@@ -805,11 +773,13 @@
           <w:numId w:val="2"/>
         </w:numPr>
         <w:rPr>
-          <w:lang w:val="en-US"/>
-        </w:rPr>
-      </w:pPr>
-      <w:r>
-        <w:rPr>
+          <w:sz w:val="22"/>
+          <w:lang w:val="en-US"/>
+        </w:rPr>
+      </w:pPr>
+      <w:r>
+        <w:rPr>
+          <w:sz w:val="22"/>
           <w:lang w:val="en-US"/>
         </w:rPr>
         <w:t>Place the comment on a separate line, not at the end of a line of code.</w:t>
@@ -823,11 +793,13 @@
           <w:numId w:val="2"/>
         </w:numPr>
         <w:rPr>
-          <w:lang w:val="en-US"/>
-        </w:rPr>
-      </w:pPr>
-      <w:r>
-        <w:rPr>
+          <w:sz w:val="22"/>
+          <w:lang w:val="en-US"/>
+        </w:rPr>
+      </w:pPr>
+      <w:r>
+        <w:rPr>
+          <w:sz w:val="22"/>
           <w:lang w:val="en-US"/>
         </w:rPr>
         <w:t>Begin comment text with an uppercase letter.</w:t>
@@ -841,13 +813,15 @@
           <w:numId w:val="2"/>
         </w:numPr>
         <w:rPr>
-          <w:lang w:val="en-US"/>
-        </w:rPr>
-      </w:pPr>
-      <w:r>
-        <w:rPr>
-          <w:rFonts w:ascii="Segoe UI" w:hAnsi="Segoe UI" w:cs="Segoe UI"/>
+          <w:sz w:val="22"/>
+          <w:lang w:val="en-US"/>
+        </w:rPr>
+      </w:pPr>
+      <w:r>
+        <w:rPr>
+          <w:rFonts w:cs="Segoe UI"/>
           <w:color w:val="222222"/>
+          <w:sz w:val="22"/>
           <w:shd w:val="clear" w:color="auto" w:fill="FFFFFF"/>
           <w:lang w:val="en-US"/>
         </w:rPr>
@@ -862,26 +836,19 @@
           <w:numId w:val="2"/>
         </w:numPr>
         <w:rPr>
-          <w:lang w:val="en-US"/>
-        </w:rPr>
-      </w:pPr>
-      <w:r>
-        <w:rPr>
-          <w:rFonts w:ascii="Segoe UI" w:hAnsi="Segoe UI" w:cs="Segoe UI"/>
+          <w:sz w:val="22"/>
+          <w:lang w:val="en-US"/>
+        </w:rPr>
+      </w:pPr>
+      <w:r>
+        <w:rPr>
+          <w:rFonts w:cs="Segoe UI"/>
           <w:color w:val="222222"/>
+          <w:sz w:val="22"/>
           <w:shd w:val="clear" w:color="auto" w:fill="FFFFFF"/>
           <w:lang w:val="en-US"/>
         </w:rPr>
-        <w:t>Insert one space between the comment delimiter (//) and th</w:t>
-      </w:r>
-      <w:r>
-        <w:rPr>
-          <w:rFonts w:ascii="Segoe UI" w:hAnsi="Segoe UI" w:cs="Segoe UI"/>
-          <w:color w:val="222222"/>
-          <w:shd w:val="clear" w:color="auto" w:fill="FFFFFF"/>
-          <w:lang w:val="en-US"/>
-        </w:rPr>
-        <w:t>e comment text.</w:t>
+        <w:t>Insert one space between the comment delimiter (//) and the comment text.</w:t>
       </w:r>
     </w:p>
     <w:p>
@@ -892,13 +859,15 @@
           <w:numId w:val="2"/>
         </w:numPr>
         <w:rPr>
-          <w:lang w:val="en-US"/>
-        </w:rPr>
-      </w:pPr>
-      <w:r>
-        <w:rPr>
-          <w:rFonts w:ascii="Segoe UI" w:hAnsi="Segoe UI" w:cs="Segoe UI"/>
+          <w:sz w:val="22"/>
+          <w:lang w:val="en-US"/>
+        </w:rPr>
+      </w:pPr>
+      <w:r>
+        <w:rPr>
+          <w:rFonts w:cs="Segoe UI"/>
           <w:color w:val="222222"/>
+          <w:sz w:val="22"/>
           <w:shd w:val="clear" w:color="auto" w:fill="FFFFFF"/>
           <w:lang w:val="en-US"/>
         </w:rPr>
@@ -941,11 +910,13 @@
           <w:numId w:val="3"/>
         </w:numPr>
         <w:rPr>
-          <w:lang w:val="en-US"/>
-        </w:rPr>
-      </w:pPr>
-      <w:r>
-        <w:rPr>
+          <w:sz w:val="22"/>
+          <w:lang w:val="en-US"/>
+        </w:rPr>
+      </w:pPr>
+      <w:r>
+        <w:rPr>
+          <w:sz w:val="22"/>
           <w:lang w:val="en-US"/>
         </w:rPr>
         <w:t>Use the + operator to concatenate short strings, as shown in the following code.</w:t>
@@ -959,14 +930,23 @@
           <w:numId w:val="3"/>
         </w:numPr>
         <w:rPr>
-          <w:lang w:val="en-US"/>
-        </w:rPr>
-      </w:pPr>
-      <w:r>
-        <w:rPr>
+          <w:sz w:val="22"/>
+          <w:lang w:val="en-US"/>
+        </w:rPr>
+      </w:pPr>
+      <w:r>
+        <w:rPr>
+          <w:sz w:val="22"/>
           <w:lang w:val="en-US"/>
         </w:rPr>
         <w:t>To append strings in loops, especially when you are working with large amounts of text</w:t>
+      </w:r>
+      <w:r>
+        <w:rPr>
+          <w:sz w:val="22"/>
+          <w:lang w:val="en-US"/>
+        </w:rPr>
+        <w:t>.</w:t>
       </w:r>
     </w:p>
     <w:p>
@@ -991,11 +971,13 @@
           <w:numId w:val="4"/>
         </w:numPr>
         <w:rPr>
-          <w:lang w:val="en-US"/>
-        </w:rPr>
-      </w:pPr>
-      <w:r>
-        <w:rPr>
+          <w:sz w:val="22"/>
+          <w:lang w:val="en-US"/>
+        </w:rPr>
+      </w:pPr>
+      <w:r>
+        <w:rPr>
+          <w:sz w:val="22"/>
           <w:lang w:val="en-US"/>
         </w:rPr>
         <w:t>Use implicit typing for local variables when the type of the variable is obvious from the right side of the assignment, or when the precise type is not important.</w:t>
@@ -1009,11 +991,13 @@
           <w:numId w:val="4"/>
         </w:numPr>
         <w:rPr>
-          <w:lang w:val="en-US"/>
-        </w:rPr>
-      </w:pPr>
-      <w:r>
-        <w:rPr>
+          <w:sz w:val="22"/>
+          <w:lang w:val="en-US"/>
+        </w:rPr>
+      </w:pPr>
+      <w:r>
+        <w:rPr>
+          <w:sz w:val="22"/>
           <w:lang w:val="en-US"/>
         </w:rPr>
         <w:t xml:space="preserve">Do not use </w:t>
@@ -1021,12 +1005,14 @@
       <w:r>
         <w:rPr>
           <w:b/>
+          <w:sz w:val="22"/>
           <w:lang w:val="en-US"/>
         </w:rPr>
         <w:t>var</w:t>
       </w:r>
       <w:r>
         <w:rPr>
+          <w:sz w:val="22"/>
           <w:lang w:val="en-US"/>
         </w:rPr>
         <w:t xml:space="preserve"> when the type is not apparent from the right side of the assignment.</w:t>
@@ -1040,11 +1026,13 @@
           <w:numId w:val="4"/>
         </w:numPr>
         <w:rPr>
-          <w:lang w:val="en-US"/>
-        </w:rPr>
-      </w:pPr>
-      <w:r>
-        <w:rPr>
+          <w:sz w:val="22"/>
+          <w:lang w:val="en-US"/>
+        </w:rPr>
+      </w:pPr>
+      <w:r>
+        <w:rPr>
+          <w:sz w:val="22"/>
           <w:lang w:val="en-US"/>
         </w:rPr>
         <w:t>Do not rely on the variable name to specify the type of the variable. It might not be correct.</w:t>
@@ -1058,11 +1046,13 @@
           <w:numId w:val="4"/>
         </w:numPr>
         <w:rPr>
-          <w:lang w:val="en-US"/>
-        </w:rPr>
-      </w:pPr>
-      <w:r>
-        <w:rPr>
+          <w:sz w:val="22"/>
+          <w:lang w:val="en-US"/>
+        </w:rPr>
+      </w:pPr>
+      <w:r>
+        <w:rPr>
+          <w:sz w:val="22"/>
           <w:lang w:val="en-US"/>
         </w:rPr>
         <w:t xml:space="preserve">Avoid the use of </w:t>
@@ -1070,12 +1060,14 @@
       <w:r>
         <w:rPr>
           <w:b/>
+          <w:sz w:val="22"/>
           <w:lang w:val="en-US"/>
         </w:rPr>
         <w:t>var</w:t>
       </w:r>
       <w:r>
         <w:rPr>
+          <w:sz w:val="22"/>
           <w:lang w:val="en-US"/>
         </w:rPr>
         <w:t xml:space="preserve"> in place of dynamic.</w:t>
@@ -1106,11 +1098,13 @@
           <w:tab w:val="left" w:pos="5520"/>
         </w:tabs>
         <w:rPr>
-          <w:lang w:val="en-US"/>
-        </w:rPr>
-      </w:pPr>
-      <w:r>
-        <w:rPr>
+          <w:sz w:val="22"/>
+          <w:lang w:val="en-US"/>
+        </w:rPr>
+      </w:pPr>
+      <w:r>
+        <w:rPr>
+          <w:sz w:val="22"/>
           <w:lang w:val="en-US"/>
         </w:rPr>
         <w:t>In general, use int rather than unsigned types. The use of int is common throughout C#, and it is easier to interact with other libraries when you use int.</w:t>
@@ -1138,13 +1132,15 @@
           <w:numId w:val="5"/>
         </w:numPr>
         <w:rPr>
-          <w:lang w:val="en-US"/>
-        </w:rPr>
-      </w:pPr>
-      <w:r>
-        <w:rPr>
-          <w:rFonts w:ascii="Segoe UI" w:hAnsi="Segoe UI" w:cs="Segoe UI"/>
+          <w:sz w:val="22"/>
+          <w:lang w:val="en-US"/>
+        </w:rPr>
+      </w:pPr>
+      <w:r>
+        <w:rPr>
+          <w:rFonts w:cs="Segoe UI"/>
           <w:color w:val="222222"/>
+          <w:sz w:val="22"/>
           <w:shd w:val="clear" w:color="auto" w:fill="FFFFFF"/>
           <w:lang w:val="en-US"/>
         </w:rPr>
@@ -1162,6 +1158,7 @@
         <w:rPr>
           <w:lang w:val="en-US"/>
         </w:rPr>
+        <w:lastRenderedPageBreak/>
         <w:t>Delegates</w:t>
       </w:r>
     </w:p>
@@ -1173,13 +1170,15 @@
           <w:numId w:val="5"/>
         </w:numPr>
         <w:rPr>
-          <w:lang w:val="en-US"/>
-        </w:rPr>
-      </w:pPr>
-      <w:r>
-        <w:rPr>
-          <w:rFonts w:ascii="Segoe UI" w:hAnsi="Segoe UI" w:cs="Segoe UI"/>
+          <w:sz w:val="22"/>
+          <w:lang w:val="en-US"/>
+        </w:rPr>
+      </w:pPr>
+      <w:r>
+        <w:rPr>
+          <w:rFonts w:cs="Segoe UI"/>
           <w:color w:val="222222"/>
+          <w:sz w:val="22"/>
           <w:shd w:val="clear" w:color="auto" w:fill="FFFFFF"/>
           <w:lang w:val="en-US"/>
         </w:rPr>
@@ -1208,11 +1207,13 @@
           <w:numId w:val="5"/>
         </w:numPr>
         <w:rPr>
-          <w:lang w:val="en-US"/>
-        </w:rPr>
-      </w:pPr>
-      <w:r>
-        <w:rPr>
+          <w:sz w:val="22"/>
+          <w:lang w:val="en-US"/>
+        </w:rPr>
+      </w:pPr>
+      <w:r>
+        <w:rPr>
+          <w:sz w:val="22"/>
           <w:lang w:val="en-US"/>
         </w:rPr>
         <w:t>To avoid exceptions and increase performance by skipping unnecessary comparisons, use &amp;&amp; instead of &amp; and || instead of | when you perform comparisons, as shown in the following example.</w:t>
@@ -1252,19 +1253,17 @@
           <w:ilvl w:val="0"/>
           <w:numId w:val="6"/>
         </w:numPr>
-        <w:spacing w:before="100" w:beforeAutospacing="1" w:after="100" w:afterAutospacing="1" w:line="240" w:lineRule="auto"/>
-        <w:rPr>
-          <w:rFonts w:ascii="Segoe UI" w:eastAsia="Times New Roman" w:hAnsi="Segoe UI" w:cs="Segoe UI"/>
-          <w:color w:val="24292E"/>
-          <w:sz w:val="24"/>
-          <w:szCs w:val="24"/>
-        </w:rPr>
-      </w:pPr>
-      <w:r>
-        <w:rPr>
-          <w:rFonts w:ascii="Segoe UI" w:eastAsia="Times New Roman" w:hAnsi="Segoe UI" w:cs="Segoe UI"/>
-          <w:color w:val="24292E"/>
-          <w:sz w:val="24"/>
+        <w:spacing w:after="100" w:afterAutospacing="1" w:line="240" w:lineRule="auto"/>
+        <w:rPr>
+          <w:rFonts w:eastAsia="Times New Roman" w:cs="Segoe UI"/>
+          <w:color w:val="24292E"/>
+          <w:szCs w:val="24"/>
+        </w:rPr>
+      </w:pPr>
+      <w:r>
+        <w:rPr>
+          <w:rFonts w:eastAsia="Times New Roman" w:cs="Segoe UI"/>
+          <w:color w:val="24292E"/>
           <w:szCs w:val="24"/>
         </w:rPr>
         <w:t>File Encoding</w:t>
@@ -1276,24 +1275,21 @@
           <w:ilvl w:val="0"/>
           <w:numId w:val="6"/>
         </w:numPr>
-        <w:spacing w:before="60" w:after="100" w:afterAutospacing="1" w:line="240" w:lineRule="auto"/>
-        <w:rPr>
-          <w:rFonts w:ascii="Segoe UI" w:eastAsia="Times New Roman" w:hAnsi="Segoe UI" w:cs="Segoe UI"/>
-          <w:color w:val="24292E"/>
-          <w:sz w:val="24"/>
-          <w:szCs w:val="24"/>
-          <w:lang w:val="en-US"/>
-        </w:rPr>
-      </w:pPr>
-      <w:r>
-        <w:rPr>
-          <w:rFonts w:ascii="Segoe UI" w:eastAsia="Times New Roman" w:hAnsi="Segoe UI" w:cs="Segoe UI"/>
-          <w:color w:val="24292E"/>
-          <w:sz w:val="24"/>
-          <w:szCs w:val="24"/>
-          <w:lang w:val="en-US"/>
-        </w:rPr>
-        <w:lastRenderedPageBreak/>
+        <w:spacing w:after="100" w:afterAutospacing="1" w:line="240" w:lineRule="auto"/>
+        <w:rPr>
+          <w:rFonts w:eastAsia="Times New Roman" w:cs="Segoe UI"/>
+          <w:color w:val="24292E"/>
+          <w:szCs w:val="24"/>
+          <w:lang w:val="en-US"/>
+        </w:rPr>
+      </w:pPr>
+      <w:r>
+        <w:rPr>
+          <w:rFonts w:eastAsia="Times New Roman" w:cs="Segoe UI"/>
+          <w:color w:val="24292E"/>
+          <w:szCs w:val="24"/>
+          <w:lang w:val="en-US"/>
+        </w:rPr>
         <w:t>Brace Placement (Class/Control Structures/Methods)</w:t>
       </w:r>
     </w:p>
@@ -1305,18 +1301,16 @@
         </w:numPr>
         <w:spacing w:after="0" w:afterAutospacing="1" w:line="240" w:lineRule="auto"/>
         <w:rPr>
-          <w:rFonts w:ascii="Segoe UI" w:eastAsia="Times New Roman" w:hAnsi="Segoe UI" w:cs="Segoe UI"/>
-          <w:color w:val="24292E"/>
-          <w:sz w:val="24"/>
-          <w:szCs w:val="24"/>
-          <w:lang w:val="en-US"/>
-        </w:rPr>
-      </w:pPr>
-      <w:r>
-        <w:rPr>
-          <w:rFonts w:ascii="Segoe UI" w:eastAsia="Times New Roman" w:hAnsi="Segoe UI" w:cs="Segoe UI"/>
-          <w:color w:val="24292E"/>
-          <w:sz w:val="24"/>
+          <w:rFonts w:eastAsia="Times New Roman" w:cs="Segoe UI"/>
+          <w:color w:val="24292E"/>
+          <w:szCs w:val="24"/>
+          <w:lang w:val="en-US"/>
+        </w:rPr>
+      </w:pPr>
+      <w:r>
+        <w:rPr>
+          <w:rFonts w:eastAsia="Times New Roman" w:cs="Segoe UI"/>
+          <w:color w:val="24292E"/>
           <w:szCs w:val="24"/>
           <w:lang w:val="en-US"/>
         </w:rPr>
@@ -1324,19 +1318,17 @@
       </w:r>
       <w:r>
         <w:rPr>
-          <w:rFonts w:ascii="Consolas" w:eastAsia="Times New Roman" w:hAnsi="Consolas" w:cs="Courier New"/>
-          <w:color w:val="24292E"/>
-          <w:sz w:val="20"/>
-          <w:szCs w:val="20"/>
-          <w:lang w:val="en-US"/>
-        </w:rPr>
-        <w:t>&lt;?php</w:t>
-      </w:r>
-      <w:r>
-        <w:rPr>
-          <w:rFonts w:ascii="Segoe UI" w:eastAsia="Times New Roman" w:hAnsi="Segoe UI" w:cs="Segoe UI"/>
-          <w:color w:val="24292E"/>
-          <w:sz w:val="24"/>
+          <w:rFonts w:eastAsia="Times New Roman" w:cs="Courier New"/>
+          <w:color w:val="24292E"/>
+          <w:szCs w:val="24"/>
+          <w:lang w:val="en-US"/>
+        </w:rPr>
+        <w:t>&lt;? php</w:t>
+      </w:r>
+      <w:r>
+        <w:rPr>
+          <w:rFonts w:eastAsia="Times New Roman" w:cs="Segoe UI"/>
+          <w:color w:val="24292E"/>
           <w:szCs w:val="24"/>
           <w:lang w:val="en-US"/>
         </w:rPr>
@@ -1349,19 +1341,17 @@
           <w:ilvl w:val="0"/>
           <w:numId w:val="6"/>
         </w:numPr>
-        <w:spacing w:before="60" w:after="100" w:afterAutospacing="1" w:line="240" w:lineRule="auto"/>
-        <w:rPr>
-          <w:rFonts w:ascii="Segoe UI" w:eastAsia="Times New Roman" w:hAnsi="Segoe UI" w:cs="Segoe UI"/>
-          <w:color w:val="24292E"/>
-          <w:sz w:val="24"/>
-          <w:szCs w:val="24"/>
-        </w:rPr>
-      </w:pPr>
-      <w:r>
-        <w:rPr>
-          <w:rFonts w:ascii="Segoe UI" w:eastAsia="Times New Roman" w:hAnsi="Segoe UI" w:cs="Segoe UI"/>
-          <w:color w:val="24292E"/>
-          <w:sz w:val="24"/>
+        <w:spacing w:after="100" w:afterAutospacing="1" w:line="240" w:lineRule="auto"/>
+        <w:rPr>
+          <w:rFonts w:eastAsia="Times New Roman" w:cs="Segoe UI"/>
+          <w:color w:val="24292E"/>
+          <w:szCs w:val="24"/>
+        </w:rPr>
+      </w:pPr>
+      <w:r>
+        <w:rPr>
+          <w:rFonts w:eastAsia="Times New Roman" w:cs="Segoe UI"/>
+          <w:color w:val="24292E"/>
           <w:szCs w:val="24"/>
         </w:rPr>
         <w:t>Indentation (general/switch)</w:t>
@@ -1373,19 +1363,17 @@
           <w:ilvl w:val="0"/>
           <w:numId w:val="6"/>
         </w:numPr>
-        <w:spacing w:before="60" w:after="100" w:afterAutospacing="1" w:line="240" w:lineRule="auto"/>
-        <w:rPr>
-          <w:rFonts w:ascii="Segoe UI" w:eastAsia="Times New Roman" w:hAnsi="Segoe UI" w:cs="Segoe UI"/>
-          <w:color w:val="24292E"/>
-          <w:sz w:val="24"/>
-          <w:szCs w:val="24"/>
-        </w:rPr>
-      </w:pPr>
-      <w:r>
-        <w:rPr>
-          <w:rFonts w:ascii="Segoe UI" w:eastAsia="Times New Roman" w:hAnsi="Segoe UI" w:cs="Segoe UI"/>
-          <w:color w:val="24292E"/>
-          <w:sz w:val="24"/>
+        <w:spacing w:after="100" w:afterAutospacing="1" w:line="240" w:lineRule="auto"/>
+        <w:rPr>
+          <w:rFonts w:eastAsia="Times New Roman" w:cs="Segoe UI"/>
+          <w:color w:val="24292E"/>
+          <w:szCs w:val="24"/>
+        </w:rPr>
+      </w:pPr>
+      <w:r>
+        <w:rPr>
+          <w:rFonts w:eastAsia="Times New Roman" w:cs="Segoe UI"/>
+          <w:color w:val="24292E"/>
           <w:szCs w:val="24"/>
         </w:rPr>
         <w:t>Line Endings</w:t>
@@ -1397,24 +1385,33 @@
           <w:ilvl w:val="0"/>
           <w:numId w:val="6"/>
         </w:numPr>
-        <w:spacing w:before="60" w:after="100" w:afterAutospacing="1" w:line="240" w:lineRule="auto"/>
-        <w:rPr>
-          <w:rFonts w:ascii="Segoe UI" w:eastAsia="Times New Roman" w:hAnsi="Segoe UI" w:cs="Segoe UI"/>
-          <w:color w:val="24292E"/>
-          <w:sz w:val="24"/>
-          <w:szCs w:val="24"/>
-          <w:lang w:val="en-US"/>
-        </w:rPr>
-      </w:pPr>
-      <w:r>
-        <w:rPr>
-          <w:rFonts w:ascii="Segoe UI" w:eastAsia="Times New Roman" w:hAnsi="Segoe UI" w:cs="Segoe UI"/>
-          <w:color w:val="24292E"/>
-          <w:sz w:val="24"/>
-          <w:szCs w:val="24"/>
-          <w:lang w:val="en-US"/>
-        </w:rPr>
-        <w:t>Space (Control Structure Brackets/Around Param Block/Method Declaration Inside Param Block)</w:t>
+        <w:spacing w:after="100" w:afterAutospacing="1" w:line="240" w:lineRule="auto"/>
+        <w:rPr>
+          <w:rFonts w:eastAsia="Times New Roman" w:cs="Segoe UI"/>
+          <w:color w:val="24292E"/>
+          <w:szCs w:val="24"/>
+          <w:lang w:val="en-US"/>
+        </w:rPr>
+      </w:pPr>
+      <w:r>
+        <w:rPr>
+          <w:rFonts w:eastAsia="Times New Roman" w:cs="Segoe UI"/>
+          <w:color w:val="24292E"/>
+          <w:szCs w:val="24"/>
+          <w:lang w:val="en-US"/>
+        </w:rPr>
+        <w:t>Space (Control Structure Brackets/Around Param Block/Method Declaration Inside P</w:t>
+      </w:r>
+      <w:bookmarkStart w:id="0" w:name="_GoBack"/>
+      <w:bookmarkEnd w:id="0"/>
+      <w:r>
+        <w:rPr>
+          <w:rFonts w:eastAsia="Times New Roman" w:cs="Segoe UI"/>
+          <w:color w:val="24292E"/>
+          <w:szCs w:val="24"/>
+          <w:lang w:val="en-US"/>
+        </w:rPr>
+        <w:t>aram Block)</w:t>
       </w:r>
     </w:p>
     <w:p>
@@ -1437,19 +1434,17 @@
           <w:ilvl w:val="0"/>
           <w:numId w:val="7"/>
         </w:numPr>
-        <w:spacing w:before="100" w:beforeAutospacing="1" w:after="100" w:afterAutospacing="1" w:line="240" w:lineRule="auto"/>
-        <w:rPr>
-          <w:rFonts w:ascii="Segoe UI" w:eastAsia="Times New Roman" w:hAnsi="Segoe UI" w:cs="Segoe UI"/>
-          <w:color w:val="24292E"/>
-          <w:sz w:val="24"/>
-          <w:szCs w:val="24"/>
-        </w:rPr>
-      </w:pPr>
-      <w:r>
-        <w:rPr>
-          <w:rFonts w:ascii="Segoe UI" w:eastAsia="Times New Roman" w:hAnsi="Segoe UI" w:cs="Segoe UI"/>
-          <w:color w:val="24292E"/>
-          <w:sz w:val="24"/>
+        <w:spacing w:after="100" w:afterAutospacing="1" w:line="240" w:lineRule="auto"/>
+        <w:rPr>
+          <w:rFonts w:eastAsia="Times New Roman" w:cs="Segoe UI"/>
+          <w:color w:val="24292E"/>
+          <w:szCs w:val="24"/>
+        </w:rPr>
+      </w:pPr>
+      <w:r>
+        <w:rPr>
+          <w:rFonts w:eastAsia="Times New Roman" w:cs="Segoe UI"/>
+          <w:color w:val="24292E"/>
           <w:szCs w:val="24"/>
         </w:rPr>
         <w:t>Class Names</w:t>
@@ -1461,19 +1456,17 @@
           <w:ilvl w:val="0"/>
           <w:numId w:val="7"/>
         </w:numPr>
-        <w:spacing w:before="60" w:after="100" w:afterAutospacing="1" w:line="240" w:lineRule="auto"/>
-        <w:rPr>
-          <w:rFonts w:ascii="Segoe UI" w:eastAsia="Times New Roman" w:hAnsi="Segoe UI" w:cs="Segoe UI"/>
-          <w:color w:val="24292E"/>
-          <w:sz w:val="24"/>
-          <w:szCs w:val="24"/>
-        </w:rPr>
-      </w:pPr>
-      <w:r>
-        <w:rPr>
-          <w:rFonts w:ascii="Segoe UI" w:eastAsia="Times New Roman" w:hAnsi="Segoe UI" w:cs="Segoe UI"/>
-          <w:color w:val="24292E"/>
-          <w:sz w:val="24"/>
+        <w:spacing w:after="100" w:afterAutospacing="1" w:line="240" w:lineRule="auto"/>
+        <w:rPr>
+          <w:rFonts w:eastAsia="Times New Roman" w:cs="Segoe UI"/>
+          <w:color w:val="24292E"/>
+          <w:szCs w:val="24"/>
+        </w:rPr>
+      </w:pPr>
+      <w:r>
+        <w:rPr>
+          <w:rFonts w:eastAsia="Times New Roman" w:cs="Segoe UI"/>
+          <w:color w:val="24292E"/>
           <w:szCs w:val="24"/>
         </w:rPr>
         <w:t>Class Constant Names</w:t>
@@ -1485,19 +1478,17 @@
           <w:ilvl w:val="0"/>
           <w:numId w:val="7"/>
         </w:numPr>
-        <w:spacing w:before="60" w:after="100" w:afterAutospacing="1" w:line="240" w:lineRule="auto"/>
-        <w:rPr>
-          <w:rFonts w:ascii="Segoe UI" w:eastAsia="Times New Roman" w:hAnsi="Segoe UI" w:cs="Segoe UI"/>
-          <w:color w:val="24292E"/>
-          <w:sz w:val="24"/>
-          <w:szCs w:val="24"/>
-        </w:rPr>
-      </w:pPr>
-      <w:r>
-        <w:rPr>
-          <w:rFonts w:ascii="Segoe UI" w:eastAsia="Times New Roman" w:hAnsi="Segoe UI" w:cs="Segoe UI"/>
-          <w:color w:val="24292E"/>
-          <w:sz w:val="24"/>
+        <w:spacing w:after="100" w:afterAutospacing="1" w:line="240" w:lineRule="auto"/>
+        <w:rPr>
+          <w:rFonts w:eastAsia="Times New Roman" w:cs="Segoe UI"/>
+          <w:color w:val="24292E"/>
+          <w:szCs w:val="24"/>
+        </w:rPr>
+      </w:pPr>
+      <w:r>
+        <w:rPr>
+          <w:rFonts w:eastAsia="Times New Roman" w:cs="Segoe UI"/>
+          <w:color w:val="24292E"/>
           <w:szCs w:val="24"/>
         </w:rPr>
         <w:t>Class Method Names</w:t>
@@ -1509,19 +1500,17 @@
           <w:ilvl w:val="0"/>
           <w:numId w:val="7"/>
         </w:numPr>
-        <w:spacing w:before="60" w:after="100" w:afterAutospacing="1" w:line="240" w:lineRule="auto"/>
-        <w:rPr>
-          <w:rFonts w:ascii="Segoe UI" w:eastAsia="Times New Roman" w:hAnsi="Segoe UI" w:cs="Segoe UI"/>
-          <w:color w:val="24292E"/>
-          <w:sz w:val="24"/>
-          <w:szCs w:val="24"/>
-        </w:rPr>
-      </w:pPr>
-      <w:r>
-        <w:rPr>
-          <w:rFonts w:ascii="Segoe UI" w:eastAsia="Times New Roman" w:hAnsi="Segoe UI" w:cs="Segoe UI"/>
-          <w:color w:val="24292E"/>
-          <w:sz w:val="24"/>
+        <w:spacing w:after="100" w:afterAutospacing="1" w:line="240" w:lineRule="auto"/>
+        <w:rPr>
+          <w:rFonts w:eastAsia="Times New Roman" w:cs="Segoe UI"/>
+          <w:color w:val="24292E"/>
+          <w:szCs w:val="24"/>
+        </w:rPr>
+      </w:pPr>
+      <w:r>
+        <w:rPr>
+          <w:rFonts w:eastAsia="Times New Roman" w:cs="Segoe UI"/>
+          <w:color w:val="24292E"/>
           <w:szCs w:val="24"/>
         </w:rPr>
         <w:t>Class Variable Names</w:t>
@@ -1533,19 +1522,17 @@
           <w:ilvl w:val="0"/>
           <w:numId w:val="7"/>
         </w:numPr>
-        <w:spacing w:before="60" w:after="100" w:afterAutospacing="1" w:line="240" w:lineRule="auto"/>
-        <w:rPr>
-          <w:rFonts w:ascii="Segoe UI" w:eastAsia="Times New Roman" w:hAnsi="Segoe UI" w:cs="Segoe UI"/>
-          <w:color w:val="24292E"/>
-          <w:sz w:val="24"/>
-          <w:szCs w:val="24"/>
-        </w:rPr>
-      </w:pPr>
-      <w:r>
-        <w:rPr>
-          <w:rFonts w:ascii="Segoe UI" w:eastAsia="Times New Roman" w:hAnsi="Segoe UI" w:cs="Segoe UI"/>
-          <w:color w:val="24292E"/>
-          <w:sz w:val="24"/>
+        <w:spacing w:after="100" w:afterAutospacing="1" w:line="240" w:lineRule="auto"/>
+        <w:rPr>
+          <w:rFonts w:eastAsia="Times New Roman" w:cs="Segoe UI"/>
+          <w:color w:val="24292E"/>
+          <w:szCs w:val="24"/>
+        </w:rPr>
+      </w:pPr>
+      <w:r>
+        <w:rPr>
+          <w:rFonts w:eastAsia="Times New Roman" w:cs="Segoe UI"/>
+          <w:color w:val="24292E"/>
           <w:szCs w:val="24"/>
         </w:rPr>
         <w:t>Constant Names</w:t>
@@ -1557,19 +1544,17 @@
           <w:ilvl w:val="0"/>
           <w:numId w:val="7"/>
         </w:numPr>
-        <w:spacing w:before="60" w:after="100" w:afterAutospacing="1" w:line="240" w:lineRule="auto"/>
-        <w:rPr>
-          <w:rFonts w:ascii="Segoe UI" w:eastAsia="Times New Roman" w:hAnsi="Segoe UI" w:cs="Segoe UI"/>
-          <w:color w:val="24292E"/>
-          <w:sz w:val="24"/>
-          <w:szCs w:val="24"/>
-        </w:rPr>
-      </w:pPr>
-      <w:r>
-        <w:rPr>
-          <w:rFonts w:ascii="Segoe UI" w:eastAsia="Times New Roman" w:hAnsi="Segoe UI" w:cs="Segoe UI"/>
-          <w:color w:val="24292E"/>
-          <w:sz w:val="24"/>
+        <w:spacing w:after="100" w:afterAutospacing="1" w:line="240" w:lineRule="auto"/>
+        <w:rPr>
+          <w:rFonts w:eastAsia="Times New Roman" w:cs="Segoe UI"/>
+          <w:color w:val="24292E"/>
+          <w:szCs w:val="24"/>
+        </w:rPr>
+      </w:pPr>
+      <w:r>
+        <w:rPr>
+          <w:rFonts w:eastAsia="Times New Roman" w:cs="Segoe UI"/>
+          <w:color w:val="24292E"/>
           <w:szCs w:val="24"/>
         </w:rPr>
         <w:t>Function Names</w:t>
@@ -1581,19 +1566,17 @@
           <w:ilvl w:val="0"/>
           <w:numId w:val="7"/>
         </w:numPr>
-        <w:spacing w:before="60" w:after="100" w:afterAutospacing="1" w:line="240" w:lineRule="auto"/>
-        <w:rPr>
-          <w:rFonts w:ascii="Segoe UI" w:eastAsia="Times New Roman" w:hAnsi="Segoe UI" w:cs="Segoe UI"/>
-          <w:color w:val="24292E"/>
-          <w:sz w:val="24"/>
-          <w:szCs w:val="24"/>
-        </w:rPr>
-      </w:pPr>
-      <w:r>
-        <w:rPr>
-          <w:rFonts w:ascii="Segoe UI" w:eastAsia="Times New Roman" w:hAnsi="Segoe UI" w:cs="Segoe UI"/>
-          <w:color w:val="24292E"/>
-          <w:sz w:val="24"/>
+        <w:spacing w:after="100" w:afterAutospacing="1" w:line="240" w:lineRule="auto"/>
+        <w:rPr>
+          <w:rFonts w:eastAsia="Times New Roman" w:cs="Segoe UI"/>
+          <w:color w:val="24292E"/>
+          <w:szCs w:val="24"/>
+        </w:rPr>
+      </w:pPr>
+      <w:r>
+        <w:rPr>
+          <w:rFonts w:eastAsia="Times New Roman" w:cs="Segoe UI"/>
+          <w:color w:val="24292E"/>
           <w:szCs w:val="24"/>
         </w:rPr>
         <w:t>Namespace Usage</w:t>
@@ -1605,19 +1588,17 @@
           <w:ilvl w:val="0"/>
           <w:numId w:val="7"/>
         </w:numPr>
-        <w:spacing w:before="60" w:after="100" w:afterAutospacing="1" w:line="240" w:lineRule="auto"/>
-        <w:rPr>
-          <w:rFonts w:ascii="Segoe UI" w:eastAsia="Times New Roman" w:hAnsi="Segoe UI" w:cs="Segoe UI"/>
-          <w:color w:val="24292E"/>
-          <w:sz w:val="24"/>
-          <w:szCs w:val="24"/>
-        </w:rPr>
-      </w:pPr>
-      <w:r>
-        <w:rPr>
-          <w:rFonts w:ascii="Segoe UI" w:eastAsia="Times New Roman" w:hAnsi="Segoe UI" w:cs="Segoe UI"/>
-          <w:color w:val="24292E"/>
-          <w:sz w:val="24"/>
+        <w:spacing w:after="100" w:afterAutospacing="1" w:line="240" w:lineRule="auto"/>
+        <w:rPr>
+          <w:rFonts w:eastAsia="Times New Roman" w:cs="Segoe UI"/>
+          <w:color w:val="24292E"/>
+          <w:szCs w:val="24"/>
+        </w:rPr>
+      </w:pPr>
+      <w:r>
+        <w:rPr>
+          <w:rFonts w:eastAsia="Times New Roman" w:cs="Segoe UI"/>
+          <w:color w:val="24292E"/>
           <w:szCs w:val="24"/>
         </w:rPr>
         <w:t>PHP Constants Casing</w:t>
@@ -1629,19 +1610,17 @@
           <w:ilvl w:val="0"/>
           <w:numId w:val="7"/>
         </w:numPr>
-        <w:spacing w:before="60" w:after="100" w:afterAutospacing="1" w:line="240" w:lineRule="auto"/>
-        <w:rPr>
-          <w:rFonts w:ascii="Segoe UI" w:eastAsia="Times New Roman" w:hAnsi="Segoe UI" w:cs="Segoe UI"/>
-          <w:color w:val="24292E"/>
-          <w:sz w:val="24"/>
-          <w:szCs w:val="24"/>
-        </w:rPr>
-      </w:pPr>
-      <w:r>
-        <w:rPr>
-          <w:rFonts w:ascii="Segoe UI" w:eastAsia="Times New Roman" w:hAnsi="Segoe UI" w:cs="Segoe UI"/>
-          <w:color w:val="24292E"/>
-          <w:sz w:val="24"/>
+        <w:spacing w:after="100" w:afterAutospacing="1" w:line="240" w:lineRule="auto"/>
+        <w:rPr>
+          <w:rFonts w:eastAsia="Times New Roman" w:cs="Segoe UI"/>
+          <w:color w:val="24292E"/>
+          <w:szCs w:val="24"/>
+        </w:rPr>
+      </w:pPr>
+      <w:r>
+        <w:rPr>
+          <w:rFonts w:eastAsia="Times New Roman" w:cs="Segoe UI"/>
+          <w:color w:val="24292E"/>
           <w:szCs w:val="24"/>
           <w:lang w:val="en-US"/>
         </w:rPr>
@@ -1668,20 +1647,18 @@
           <w:ilvl w:val="0"/>
           <w:numId w:val="8"/>
         </w:numPr>
-        <w:spacing w:before="100" w:beforeAutospacing="1" w:after="100" w:afterAutospacing="1" w:line="240" w:lineRule="auto"/>
-        <w:rPr>
-          <w:rFonts w:ascii="Segoe UI" w:eastAsia="Times New Roman" w:hAnsi="Segoe UI" w:cs="Segoe UI"/>
-          <w:color w:val="24292E"/>
-          <w:sz w:val="24"/>
-          <w:szCs w:val="24"/>
-          <w:lang w:val="en-US"/>
-        </w:rPr>
-      </w:pPr>
-      <w:r>
-        <w:rPr>
-          <w:rFonts w:ascii="Segoe UI" w:eastAsia="Times New Roman" w:hAnsi="Segoe UI" w:cs="Segoe UI"/>
-          <w:color w:val="24292E"/>
-          <w:sz w:val="24"/>
+        <w:spacing w:after="100" w:afterAutospacing="1" w:line="240" w:lineRule="auto"/>
+        <w:rPr>
+          <w:rFonts w:eastAsia="Times New Roman" w:cs="Segoe UI"/>
+          <w:color w:val="24292E"/>
+          <w:szCs w:val="24"/>
+          <w:lang w:val="en-US"/>
+        </w:rPr>
+      </w:pPr>
+      <w:r>
+        <w:rPr>
+          <w:rFonts w:eastAsia="Times New Roman" w:cs="Segoe UI"/>
+          <w:color w:val="24292E"/>
           <w:szCs w:val="24"/>
           <w:lang w:val="en-US"/>
         </w:rPr>
@@ -1694,24 +1671,22 @@
           <w:ilvl w:val="0"/>
           <w:numId w:val="8"/>
         </w:numPr>
-        <w:spacing w:before="60" w:after="100" w:afterAutospacing="1" w:line="240" w:lineRule="auto"/>
-        <w:rPr>
-          <w:rFonts w:ascii="Segoe UI" w:eastAsia="Times New Roman" w:hAnsi="Segoe UI" w:cs="Segoe UI"/>
-          <w:color w:val="24292E"/>
-          <w:sz w:val="24"/>
-          <w:szCs w:val="24"/>
-          <w:lang w:val="en-US"/>
-        </w:rPr>
-      </w:pPr>
-      <w:r>
-        <w:rPr>
-          <w:rFonts w:ascii="Segoe UI" w:eastAsia="Times New Roman" w:hAnsi="Segoe UI" w:cs="Segoe UI"/>
-          <w:color w:val="24292E"/>
-          <w:sz w:val="24"/>
-          <w:szCs w:val="24"/>
-          <w:lang w:val="en-US"/>
-        </w:rPr>
-        <w:t>Dockblocks</w:t>
+        <w:spacing w:after="100" w:afterAutospacing="1" w:line="240" w:lineRule="auto"/>
+        <w:rPr>
+          <w:rFonts w:eastAsia="Times New Roman" w:cs="Segoe UI"/>
+          <w:color w:val="24292E"/>
+          <w:szCs w:val="24"/>
+          <w:lang w:val="en-US"/>
+        </w:rPr>
+      </w:pPr>
+      <w:r>
+        <w:rPr>
+          <w:rFonts w:eastAsia="Times New Roman" w:cs="Segoe UI"/>
+          <w:color w:val="24292E"/>
+          <w:szCs w:val="24"/>
+          <w:lang w:val="en-US"/>
+        </w:rPr>
+        <w:t>Dock blocks</w:t>
       </w:r>
     </w:p>
     <w:p>
@@ -1720,20 +1695,18 @@
           <w:ilvl w:val="0"/>
           <w:numId w:val="8"/>
         </w:numPr>
-        <w:spacing w:before="60" w:after="100" w:afterAutospacing="1" w:line="240" w:lineRule="auto"/>
-        <w:rPr>
-          <w:rFonts w:ascii="Segoe UI" w:eastAsia="Times New Roman" w:hAnsi="Segoe UI" w:cs="Segoe UI"/>
-          <w:color w:val="24292E"/>
-          <w:sz w:val="24"/>
-          <w:szCs w:val="24"/>
-          <w:lang w:val="en-US"/>
-        </w:rPr>
-      </w:pPr>
-      <w:r>
-        <w:rPr>
-          <w:rFonts w:ascii="Segoe UI" w:eastAsia="Times New Roman" w:hAnsi="Segoe UI" w:cs="Segoe UI"/>
-          <w:color w:val="24292E"/>
-          <w:sz w:val="24"/>
+        <w:spacing w:after="100" w:afterAutospacing="1" w:line="240" w:lineRule="auto"/>
+        <w:rPr>
+          <w:rFonts w:eastAsia="Times New Roman" w:cs="Segoe UI"/>
+          <w:color w:val="24292E"/>
+          <w:szCs w:val="24"/>
+          <w:lang w:val="en-US"/>
+        </w:rPr>
+      </w:pPr>
+      <w:r>
+        <w:rPr>
+          <w:rFonts w:eastAsia="Times New Roman" w:cs="Segoe UI"/>
+          <w:color w:val="24292E"/>
           <w:szCs w:val="24"/>
           <w:lang w:val="en-US"/>
         </w:rPr>
@@ -1746,20 +1719,18 @@
           <w:ilvl w:val="0"/>
           <w:numId w:val="8"/>
         </w:numPr>
-        <w:spacing w:before="60" w:after="100" w:afterAutospacing="1" w:line="240" w:lineRule="auto"/>
-        <w:rPr>
-          <w:rFonts w:ascii="Segoe UI" w:eastAsia="Times New Roman" w:hAnsi="Segoe UI" w:cs="Segoe UI"/>
-          <w:color w:val="24292E"/>
-          <w:sz w:val="24"/>
-          <w:szCs w:val="24"/>
-          <w:lang w:val="en-US"/>
-        </w:rPr>
-      </w:pPr>
-      <w:r>
-        <w:rPr>
-          <w:rFonts w:ascii="Segoe UI" w:eastAsia="Times New Roman" w:hAnsi="Segoe UI" w:cs="Segoe UI"/>
-          <w:color w:val="24292E"/>
-          <w:sz w:val="24"/>
+        <w:spacing w:after="100" w:afterAutospacing="1" w:line="240" w:lineRule="auto"/>
+        <w:rPr>
+          <w:rFonts w:eastAsia="Times New Roman" w:cs="Segoe UI"/>
+          <w:color w:val="24292E"/>
+          <w:szCs w:val="24"/>
+          <w:lang w:val="en-US"/>
+        </w:rPr>
+      </w:pPr>
+      <w:r>
+        <w:rPr>
+          <w:rFonts w:eastAsia="Times New Roman" w:cs="Segoe UI"/>
+          <w:color w:val="24292E"/>
           <w:szCs w:val="24"/>
           <w:lang w:val="en-US"/>
         </w:rPr>
@@ -1772,20 +1743,18 @@
           <w:ilvl w:val="0"/>
           <w:numId w:val="8"/>
         </w:numPr>
-        <w:spacing w:before="60" w:after="100" w:afterAutospacing="1" w:line="240" w:lineRule="auto"/>
-        <w:rPr>
-          <w:rFonts w:ascii="Segoe UI" w:eastAsia="Times New Roman" w:hAnsi="Segoe UI" w:cs="Segoe UI"/>
-          <w:color w:val="24292E"/>
-          <w:sz w:val="24"/>
-          <w:szCs w:val="24"/>
-          <w:lang w:val="en-US"/>
-        </w:rPr>
-      </w:pPr>
-      <w:r>
-        <w:rPr>
-          <w:rFonts w:ascii="Segoe UI" w:eastAsia="Times New Roman" w:hAnsi="Segoe UI" w:cs="Segoe UI"/>
-          <w:color w:val="24292E"/>
-          <w:sz w:val="24"/>
+        <w:spacing w:after="100" w:afterAutospacing="1" w:line="240" w:lineRule="auto"/>
+        <w:rPr>
+          <w:rFonts w:eastAsia="Times New Roman" w:cs="Segoe UI"/>
+          <w:color w:val="24292E"/>
+          <w:szCs w:val="24"/>
+          <w:lang w:val="en-US"/>
+        </w:rPr>
+      </w:pPr>
+      <w:r>
+        <w:rPr>
+          <w:rFonts w:eastAsia="Times New Roman" w:cs="Segoe UI"/>
+          <w:color w:val="24292E"/>
           <w:szCs w:val="24"/>
           <w:lang w:val="en-US"/>
         </w:rPr>
@@ -1814,22 +1783,56 @@
         </w:numPr>
         <w:spacing w:before="100" w:beforeAutospacing="1" w:after="100" w:afterAutospacing="1" w:line="240" w:lineRule="auto"/>
         <w:rPr>
-          <w:rFonts w:ascii="Segoe UI" w:eastAsia="Times New Roman" w:hAnsi="Segoe UI" w:cs="Segoe UI"/>
-          <w:color w:val="24292E"/>
-          <w:sz w:val="24"/>
-          <w:szCs w:val="24"/>
-          <w:lang w:val="en-US"/>
-        </w:rPr>
-      </w:pPr>
-      <w:r>
-        <w:rPr>
-          <w:rFonts w:ascii="Segoe UI" w:eastAsia="Times New Roman" w:hAnsi="Segoe UI" w:cs="Segoe UI"/>
-          <w:color w:val="24292E"/>
-          <w:sz w:val="24"/>
-          <w:szCs w:val="24"/>
-          <w:lang w:val="en-US"/>
-        </w:rPr>
-        <w:t>Class name prefixes and suffixes : In lue of using proper namespace features (older) code often falls back to using snake case and prefixes for vendors, etc. I think this will be reflected in the naming convention checks and doesn't warrent this level of detail.</w:t>
+          <w:rFonts w:eastAsia="Times New Roman" w:cs="Segoe UI"/>
+          <w:color w:val="24292E"/>
+          <w:szCs w:val="24"/>
+          <w:lang w:val="en-US"/>
+        </w:rPr>
+      </w:pPr>
+      <w:r>
+        <w:rPr>
+          <w:rFonts w:eastAsia="Times New Roman" w:cs="Segoe UI"/>
+          <w:color w:val="24292E"/>
+          <w:szCs w:val="24"/>
+          <w:lang w:val="en-US"/>
+        </w:rPr>
+        <w:t xml:space="preserve">Class name prefixes and </w:t>
+      </w:r>
+      <w:r>
+        <w:rPr>
+          <w:rFonts w:eastAsia="Times New Roman" w:cs="Segoe UI"/>
+          <w:color w:val="24292E"/>
+          <w:szCs w:val="24"/>
+          <w:lang w:val="en-US"/>
+        </w:rPr>
+        <w:t>suffixes:</w:t>
+      </w:r>
+      <w:r>
+        <w:rPr>
+          <w:rFonts w:eastAsia="Times New Roman" w:cs="Segoe UI"/>
+          <w:color w:val="24292E"/>
+          <w:szCs w:val="24"/>
+          <w:lang w:val="en-US"/>
+        </w:rPr>
+        <w:t xml:space="preserve"> In lue of using proper namespace features (older) code often falls back to using snake case and prefixes for vendors, etc. I think this will be reflected in the naming convention checks and doesn't </w:t>
+      </w:r>
+      <w:r>
+        <w:rPr>
+          <w:rFonts w:eastAsia="Times New Roman" w:cs="Segoe UI"/>
+          <w:color w:val="24292E"/>
+          <w:szCs w:val="24"/>
+          <w:lang w:val="en-US"/>
+        </w:rPr>
+        <w:t>warrant</w:t>
+      </w:r>
+      <w:r>
+        <w:rPr>
+          <w:rFonts w:eastAsia="Times New Roman" w:cs="Segoe UI"/>
+          <w:color w:val="24292E"/>
+          <w:szCs w:val="24"/>
+          <w:lang w:val="en-US"/>
+        </w:rPr>
+        <w:t xml:space="preserve"> this level of detail.</w:t>
       </w:r>
     </w:p>
     <w:p>
@@ -1840,38 +1843,53 @@
         </w:numPr>
         <w:spacing w:after="0" w:afterAutospacing="1" w:line="240" w:lineRule="auto"/>
         <w:rPr>
-          <w:rFonts w:ascii="Segoe UI" w:eastAsia="Times New Roman" w:hAnsi="Segoe UI" w:cs="Segoe UI"/>
-          <w:color w:val="24292E"/>
-          <w:sz w:val="24"/>
-          <w:szCs w:val="24"/>
-          <w:lang w:val="en-US"/>
-        </w:rPr>
-      </w:pPr>
-      <w:r>
-        <w:rPr>
-          <w:rFonts w:ascii="Segoe UI" w:eastAsia="Times New Roman" w:hAnsi="Segoe UI" w:cs="Segoe UI"/>
-          <w:color w:val="24292E"/>
-          <w:sz w:val="24"/>
-          <w:szCs w:val="24"/>
-          <w:lang w:val="en-US"/>
-        </w:rPr>
-        <w:t>Comments and documentation blocks : Various styles could be easy to check, like </w:t>
-      </w:r>
-      <w:r>
-        <w:rPr>
-          <w:rFonts w:ascii="Consolas" w:eastAsia="Times New Roman" w:hAnsi="Consolas" w:cs="Courier New"/>
-          <w:color w:val="24292E"/>
-          <w:sz w:val="20"/>
-          <w:szCs w:val="20"/>
+          <w:rFonts w:eastAsia="Times New Roman" w:cs="Segoe UI"/>
+          <w:color w:val="24292E"/>
+          <w:szCs w:val="24"/>
+          <w:lang w:val="en-US"/>
+        </w:rPr>
+      </w:pPr>
+      <w:r>
+        <w:rPr>
+          <w:rFonts w:eastAsia="Times New Roman" w:cs="Segoe UI"/>
+          <w:color w:val="24292E"/>
+          <w:szCs w:val="24"/>
+          <w:lang w:val="en-US"/>
+        </w:rPr>
+        <w:lastRenderedPageBreak/>
+        <w:t xml:space="preserve">Comments and documentation </w:t>
+      </w:r>
+      <w:r>
+        <w:rPr>
+          <w:rFonts w:eastAsia="Times New Roman" w:cs="Segoe UI"/>
+          <w:color w:val="24292E"/>
+          <w:szCs w:val="24"/>
+          <w:lang w:val="en-US"/>
+        </w:rPr>
+        <w:t>blocks:</w:t>
+      </w:r>
+      <w:r>
+        <w:rPr>
+          <w:rFonts w:eastAsia="Times New Roman" w:cs="Segoe UI"/>
+          <w:color w:val="24292E"/>
+          <w:szCs w:val="24"/>
+          <w:lang w:val="en-US"/>
+        </w:rPr>
+        <w:t xml:space="preserve"> Various styles could be easy to check, like </w:t>
+      </w:r>
+      <w:r>
+        <w:rPr>
+          <w:rFonts w:eastAsia="Times New Roman" w:cs="Courier New"/>
+          <w:color w:val="24292E"/>
+          <w:szCs w:val="24"/>
           <w:lang w:val="en-US"/>
         </w:rPr>
         <w:t>//</w:t>
       </w:r>
       <w:r>
         <w:rPr>
-          <w:rFonts w:ascii="Segoe UI" w:eastAsia="Times New Roman" w:hAnsi="Segoe UI" w:cs="Segoe UI"/>
-          <w:color w:val="24292E"/>
-          <w:sz w:val="24"/>
+          <w:rFonts w:eastAsia="Times New Roman" w:cs="Segoe UI"/>
+          <w:color w:val="24292E"/>
           <w:szCs w:val="24"/>
           <w:lang w:val="en-US"/>
         </w:rPr>
@@ -1879,19 +1897,17 @@
       </w:r>
       <w:r>
         <w:rPr>
-          <w:rFonts w:ascii="Consolas" w:eastAsia="Times New Roman" w:hAnsi="Consolas" w:cs="Courier New"/>
-          <w:color w:val="24292E"/>
-          <w:sz w:val="20"/>
-          <w:szCs w:val="20"/>
+          <w:rFonts w:eastAsia="Times New Roman" w:cs="Courier New"/>
+          <w:color w:val="24292E"/>
+          <w:szCs w:val="24"/>
           <w:lang w:val="en-US"/>
         </w:rPr>
         <w:t>#</w:t>
       </w:r>
       <w:r>
         <w:rPr>
-          <w:rFonts w:ascii="Segoe UI" w:eastAsia="Times New Roman" w:hAnsi="Segoe UI" w:cs="Segoe UI"/>
-          <w:color w:val="24292E"/>
-          <w:sz w:val="24"/>
+          <w:rFonts w:eastAsia="Times New Roman" w:cs="Segoe UI"/>
+          <w:color w:val="24292E"/>
           <w:szCs w:val="24"/>
           <w:lang w:val="en-US"/>
         </w:rPr>
@@ -1899,59 +1915,125 @@
       </w:r>
       <w:r>
         <w:rPr>
-          <w:rFonts w:ascii="Consolas" w:eastAsia="Times New Roman" w:hAnsi="Consolas" w:cs="Courier New"/>
-          <w:color w:val="24292E"/>
-          <w:sz w:val="20"/>
-          <w:szCs w:val="20"/>
+          <w:rFonts w:eastAsia="Times New Roman" w:cs="Courier New"/>
+          <w:color w:val="24292E"/>
+          <w:szCs w:val="24"/>
           <w:lang w:val="en-US"/>
         </w:rPr>
         <w:t>/**/</w:t>
       </w:r>
       <w:r>
         <w:rPr>
-          <w:rFonts w:ascii="Segoe UI" w:eastAsia="Times New Roman" w:hAnsi="Segoe UI" w:cs="Segoe UI"/>
-          <w:color w:val="24292E"/>
-          <w:sz w:val="24"/>
-          <w:szCs w:val="24"/>
-          <w:lang w:val="en-US"/>
-        </w:rPr>
-        <w:t>. However, there would have to be a check to take docblocks into account </w:t>
-      </w:r>
-      <w:r>
-        <w:rPr>
-          <w:rFonts w:ascii="Consolas" w:eastAsia="Times New Roman" w:hAnsi="Consolas" w:cs="Courier New"/>
-          <w:color w:val="24292E"/>
-          <w:sz w:val="20"/>
-          <w:szCs w:val="20"/>
+          <w:rFonts w:eastAsia="Times New Roman" w:cs="Segoe UI"/>
+          <w:color w:val="24292E"/>
+          <w:szCs w:val="24"/>
+          <w:lang w:val="en-US"/>
+        </w:rPr>
+        <w:t xml:space="preserve">. However, there would have to be a check to take </w:t>
+      </w:r>
+      <w:r>
+        <w:rPr>
+          <w:rFonts w:eastAsia="Times New Roman" w:cs="Segoe UI"/>
+          <w:color w:val="24292E"/>
+          <w:szCs w:val="24"/>
+          <w:lang w:val="en-US"/>
+        </w:rPr>
+        <w:t>doc</w:t>
+      </w:r>
+      <w:r>
+        <w:rPr>
+          <w:rFonts w:eastAsia="Times New Roman" w:cs="Segoe UI"/>
+          <w:color w:val="24292E"/>
+          <w:szCs w:val="24"/>
+          <w:lang w:val="en-US"/>
+        </w:rPr>
+        <w:t>k</w:t>
+      </w:r>
+      <w:r>
+        <w:rPr>
+          <w:rFonts w:eastAsia="Times New Roman" w:cs="Segoe UI"/>
+          <w:color w:val="24292E"/>
+          <w:szCs w:val="24"/>
+          <w:lang w:val="en-US"/>
+        </w:rPr>
+        <w:t xml:space="preserve"> blocks</w:t>
+      </w:r>
+      <w:r>
+        <w:rPr>
+          <w:rFonts w:eastAsia="Times New Roman" w:cs="Segoe UI"/>
+          <w:color w:val="24292E"/>
+          <w:szCs w:val="24"/>
+          <w:lang w:val="en-US"/>
+        </w:rPr>
+        <w:t xml:space="preserve"> into account </w:t>
+      </w:r>
+      <w:r>
+        <w:rPr>
+          <w:rFonts w:eastAsia="Times New Roman" w:cs="Courier New"/>
+          <w:color w:val="24292E"/>
+          <w:szCs w:val="24"/>
           <w:lang w:val="en-US"/>
         </w:rPr>
         <w:t>/** */</w:t>
       </w:r>
       <w:r>
         <w:rPr>
-          <w:rFonts w:ascii="Segoe UI" w:eastAsia="Times New Roman" w:hAnsi="Segoe UI" w:cs="Segoe UI"/>
-          <w:color w:val="24292E"/>
-          <w:sz w:val="24"/>
-          <w:szCs w:val="24"/>
-          <w:lang w:val="en-US"/>
-        </w:rPr>
-        <w:t>, otherwise that would throw everyting of in favour of </w:t>
-      </w:r>
-      <w:r>
-        <w:rPr>
-          <w:rFonts w:ascii="Consolas" w:eastAsia="Times New Roman" w:hAnsi="Consolas" w:cs="Courier New"/>
-          <w:color w:val="24292E"/>
-          <w:sz w:val="20"/>
-          <w:szCs w:val="20"/>
+          <w:rFonts w:eastAsia="Times New Roman" w:cs="Segoe UI"/>
+          <w:color w:val="24292E"/>
+          <w:szCs w:val="24"/>
+          <w:lang w:val="en-US"/>
+        </w:rPr>
+        <w:t>, otherwise that would throw everyt</w:t>
+      </w:r>
+      <w:r>
+        <w:rPr>
+          <w:rFonts w:eastAsia="Times New Roman" w:cs="Segoe UI"/>
+          <w:color w:val="24292E"/>
+          <w:szCs w:val="24"/>
+          <w:lang w:val="en-US"/>
+        </w:rPr>
+        <w:t>h</w:t>
+      </w:r>
+      <w:r>
+        <w:rPr>
+          <w:rFonts w:eastAsia="Times New Roman" w:cs="Segoe UI"/>
+          <w:color w:val="24292E"/>
+          <w:szCs w:val="24"/>
+          <w:lang w:val="en-US"/>
+        </w:rPr>
+        <w:t xml:space="preserve">ing of in </w:t>
+      </w:r>
+      <w:r>
+        <w:rPr>
+          <w:rFonts w:eastAsia="Times New Roman" w:cs="Segoe UI"/>
+          <w:color w:val="24292E"/>
+          <w:szCs w:val="24"/>
+          <w:lang w:val="en-US"/>
+        </w:rPr>
+        <w:t>favor</w:t>
+      </w:r>
+      <w:r>
+        <w:rPr>
+          <w:rFonts w:eastAsia="Times New Roman" w:cs="Segoe UI"/>
+          <w:color w:val="24292E"/>
+          <w:szCs w:val="24"/>
+          <w:lang w:val="en-US"/>
+        </w:rPr>
+        <w:t xml:space="preserve"> of </w:t>
+      </w:r>
+      <w:r>
+        <w:rPr>
+          <w:rFonts w:eastAsia="Times New Roman" w:cs="Courier New"/>
+          <w:color w:val="24292E"/>
+          <w:szCs w:val="24"/>
           <w:lang w:val="en-US"/>
         </w:rPr>
         <w:t>/**/</w:t>
       </w:r>
       <w:r>
         <w:rPr>
-          <w:rFonts w:ascii="Segoe UI" w:eastAsia="Times New Roman" w:hAnsi="Segoe UI" w:cs="Segoe UI"/>
-          <w:color w:val="24292E"/>
-          <w:sz w:val="24"/>
+          <w:rFonts w:eastAsia="Times New Roman" w:cs="Segoe UI"/>
+          <w:color w:val="24292E"/>
           <w:szCs w:val="24"/>
           <w:lang w:val="en-US"/>
         </w:rPr>
@@ -1964,24 +2046,40 @@
           <w:ilvl w:val="0"/>
           <w:numId w:val="9"/>
         </w:numPr>
-        <w:spacing w:before="60" w:after="100" w:afterAutospacing="1" w:line="240" w:lineRule="auto"/>
-        <w:rPr>
-          <w:rFonts w:ascii="Segoe UI" w:eastAsia="Times New Roman" w:hAnsi="Segoe UI" w:cs="Segoe UI"/>
-          <w:color w:val="24292E"/>
-          <w:sz w:val="24"/>
-          <w:szCs w:val="24"/>
-          <w:lang w:val="en-US"/>
-        </w:rPr>
-      </w:pPr>
-      <w:r>
-        <w:rPr>
-          <w:rFonts w:ascii="Segoe UI" w:eastAsia="Times New Roman" w:hAnsi="Segoe UI" w:cs="Segoe UI"/>
-          <w:color w:val="24292E"/>
-          <w:sz w:val="24"/>
-          <w:szCs w:val="24"/>
-          <w:lang w:val="en-US"/>
-        </w:rPr>
-        <w:t>Conventions for file names : There are various conventions on how to name a file depending on whether it contains a class, config or other forms of content but I don't think this could be reliably measured.</w:t>
+        <w:spacing w:after="100" w:afterAutospacing="1" w:line="240" w:lineRule="auto"/>
+        <w:rPr>
+          <w:rFonts w:eastAsia="Times New Roman" w:cs="Segoe UI"/>
+          <w:color w:val="24292E"/>
+          <w:szCs w:val="24"/>
+          <w:lang w:val="en-US"/>
+        </w:rPr>
+      </w:pPr>
+      <w:r>
+        <w:rPr>
+          <w:rFonts w:eastAsia="Times New Roman" w:cs="Segoe UI"/>
+          <w:color w:val="24292E"/>
+          <w:szCs w:val="24"/>
+          <w:lang w:val="en-US"/>
+        </w:rPr>
+        <w:t xml:space="preserve">Conventions for file </w:t>
+      </w:r>
+      <w:r>
+        <w:rPr>
+          <w:rFonts w:eastAsia="Times New Roman" w:cs="Segoe UI"/>
+          <w:color w:val="24292E"/>
+          <w:szCs w:val="24"/>
+          <w:lang w:val="en-US"/>
+        </w:rPr>
+        <w:t>names:</w:t>
+      </w:r>
+      <w:r>
+        <w:rPr>
+          <w:rFonts w:eastAsia="Times New Roman" w:cs="Segoe UI"/>
+          <w:color w:val="24292E"/>
+          <w:szCs w:val="24"/>
+          <w:lang w:val="en-US"/>
+        </w:rPr>
+        <w:t xml:space="preserve"> There are various conventions on how to name a file depending on whether it contains a class, config or other forms of content but I don't think this could be reliably measured.</w:t>
       </w:r>
     </w:p>
     <w:p>
@@ -1990,25 +2088,40 @@
           <w:ilvl w:val="0"/>
           <w:numId w:val="9"/>
         </w:numPr>
-        <w:spacing w:before="60" w:after="100" w:afterAutospacing="1" w:line="240" w:lineRule="auto"/>
-        <w:rPr>
-          <w:rFonts w:ascii="Segoe UI" w:eastAsia="Times New Roman" w:hAnsi="Segoe UI" w:cs="Segoe UI"/>
-          <w:color w:val="24292E"/>
-          <w:sz w:val="24"/>
-          <w:szCs w:val="24"/>
-          <w:lang w:val="en-US"/>
-        </w:rPr>
-      </w:pPr>
-      <w:r>
-        <w:rPr>
-          <w:rFonts w:ascii="Segoe UI" w:eastAsia="Times New Roman" w:hAnsi="Segoe UI" w:cs="Segoe UI"/>
-          <w:color w:val="24292E"/>
-          <w:sz w:val="24"/>
-          <w:szCs w:val="24"/>
-          <w:lang w:val="en-US"/>
-        </w:rPr>
-        <w:lastRenderedPageBreak/>
-        <w:t>Declaration of global variables and global constants : Doesn't seem worth the effort to gauge this.</w:t>
+        <w:spacing w:after="100" w:afterAutospacing="1" w:line="240" w:lineRule="auto"/>
+        <w:rPr>
+          <w:rFonts w:eastAsia="Times New Roman" w:cs="Segoe UI"/>
+          <w:color w:val="24292E"/>
+          <w:szCs w:val="24"/>
+          <w:lang w:val="en-US"/>
+        </w:rPr>
+      </w:pPr>
+      <w:r>
+        <w:rPr>
+          <w:rFonts w:eastAsia="Times New Roman" w:cs="Segoe UI"/>
+          <w:color w:val="24292E"/>
+          <w:szCs w:val="24"/>
+          <w:lang w:val="en-US"/>
+        </w:rPr>
+        <w:t xml:space="preserve">Declaration of global variables and global </w:t>
+      </w:r>
+      <w:r>
+        <w:rPr>
+          <w:rFonts w:eastAsia="Times New Roman" w:cs="Segoe UI"/>
+          <w:color w:val="24292E"/>
+          <w:szCs w:val="24"/>
+          <w:lang w:val="en-US"/>
+        </w:rPr>
+        <w:t>constants:</w:t>
+      </w:r>
+      <w:r>
+        <w:rPr>
+          <w:rFonts w:eastAsia="Times New Roman" w:cs="Segoe UI"/>
+          <w:color w:val="24292E"/>
+          <w:szCs w:val="24"/>
+          <w:lang w:val="en-US"/>
+        </w:rPr>
+        <w:t xml:space="preserve"> Doesn't seem worth the effort to gauge this.</w:t>
       </w:r>
     </w:p>
     <w:p>
@@ -2017,24 +2130,67 @@
           <w:ilvl w:val="0"/>
           <w:numId w:val="9"/>
         </w:numPr>
-        <w:spacing w:before="60" w:after="100" w:afterAutospacing="1" w:line="240" w:lineRule="auto"/>
-        <w:rPr>
-          <w:rFonts w:ascii="Segoe UI" w:eastAsia="Times New Roman" w:hAnsi="Segoe UI" w:cs="Segoe UI"/>
-          <w:color w:val="24292E"/>
-          <w:sz w:val="24"/>
-          <w:szCs w:val="24"/>
-          <w:lang w:val="en-US"/>
-        </w:rPr>
-      </w:pPr>
-      <w:r>
-        <w:rPr>
-          <w:rFonts w:ascii="Segoe UI" w:eastAsia="Times New Roman" w:hAnsi="Segoe UI" w:cs="Segoe UI"/>
-          <w:color w:val="24292E"/>
-          <w:sz w:val="24"/>
-          <w:szCs w:val="24"/>
-          <w:lang w:val="en-US"/>
-        </w:rPr>
-        <w:t>Declaration of Functions : Check whether people only declare functions as class methods or as procedural functions. Do we care? I think this is more context dependant than coding or convention style.</w:t>
+        <w:spacing w:after="100" w:afterAutospacing="1" w:line="240" w:lineRule="auto"/>
+        <w:rPr>
+          <w:rFonts w:eastAsia="Times New Roman" w:cs="Segoe UI"/>
+          <w:color w:val="24292E"/>
+          <w:szCs w:val="24"/>
+          <w:lang w:val="en-US"/>
+        </w:rPr>
+      </w:pPr>
+      <w:r>
+        <w:rPr>
+          <w:rFonts w:eastAsia="Times New Roman" w:cs="Segoe UI"/>
+          <w:color w:val="24292E"/>
+          <w:szCs w:val="24"/>
+          <w:lang w:val="en-US"/>
+        </w:rPr>
+        <w:t xml:space="preserve">Declaration of </w:t>
+      </w:r>
+      <w:r>
+        <w:rPr>
+          <w:rFonts w:eastAsia="Times New Roman" w:cs="Segoe UI"/>
+          <w:color w:val="24292E"/>
+          <w:szCs w:val="24"/>
+          <w:lang w:val="en-US"/>
+        </w:rPr>
+        <w:t>f</w:t>
+      </w:r>
+      <w:r>
+        <w:rPr>
+          <w:rFonts w:eastAsia="Times New Roman" w:cs="Segoe UI"/>
+          <w:color w:val="24292E"/>
+          <w:szCs w:val="24"/>
+          <w:lang w:val="en-US"/>
+        </w:rPr>
+        <w:t>unctions:</w:t>
+      </w:r>
+      <w:r>
+        <w:rPr>
+          <w:rFonts w:eastAsia="Times New Roman" w:cs="Segoe UI"/>
+          <w:color w:val="24292E"/>
+          <w:szCs w:val="24"/>
+          <w:lang w:val="en-US"/>
+        </w:rPr>
+        <w:t xml:space="preserve"> Check whether people only declare functions as class methods or as procedural functions. Do we care? I think this is more context </w:t>
+      </w:r>
+      <w:r>
+        <w:rPr>
+          <w:rFonts w:eastAsia="Times New Roman" w:cs="Segoe UI"/>
+          <w:color w:val="24292E"/>
+          <w:szCs w:val="24"/>
+          <w:lang w:val="en-US"/>
+        </w:rPr>
+        <w:t>dependent</w:t>
+      </w:r>
+      <w:r>
+        <w:rPr>
+          <w:rFonts w:eastAsia="Times New Roman" w:cs="Segoe UI"/>
+          <w:color w:val="24292E"/>
+          <w:szCs w:val="24"/>
+          <w:lang w:val="en-US"/>
+        </w:rPr>
+        <w:t xml:space="preserve"> than coding or convention style.</w:t>
       </w:r>
     </w:p>
     <w:p>
@@ -2045,58 +2201,52 @@
         </w:numPr>
         <w:spacing w:after="0" w:afterAutospacing="1" w:line="240" w:lineRule="auto"/>
         <w:rPr>
-          <w:rFonts w:ascii="Segoe UI" w:eastAsia="Times New Roman" w:hAnsi="Segoe UI" w:cs="Segoe UI"/>
-          <w:color w:val="24292E"/>
-          <w:sz w:val="24"/>
-          <w:szCs w:val="24"/>
-          <w:lang w:val="en-US"/>
-        </w:rPr>
-      </w:pPr>
-      <w:r>
-        <w:rPr>
-          <w:rFonts w:ascii="Segoe UI" w:eastAsia="Times New Roman" w:hAnsi="Segoe UI" w:cs="Segoe UI"/>
-          <w:color w:val="24292E"/>
-          <w:sz w:val="24"/>
-          <w:szCs w:val="24"/>
-          <w:lang w:val="en-US"/>
-        </w:rPr>
-        <w:t>Error Level : This one is also</w:t>
-      </w:r>
-      <w:r>
-        <w:rPr>
-          <w:rFonts w:ascii="Segoe UI" w:eastAsia="Times New Roman" w:hAnsi="Segoe UI" w:cs="Segoe UI"/>
-          <w:color w:val="24292E"/>
-          <w:sz w:val="24"/>
-          <w:szCs w:val="24"/>
-          <w:lang w:val="en-US"/>
-        </w:rPr>
-        <w:t xml:space="preserve"> </w:t>
-      </w:r>
-      <w:r>
-        <w:rPr>
-          <w:rFonts w:ascii="Segoe UI" w:eastAsia="Times New Roman" w:hAnsi="Segoe UI" w:cs="Segoe UI"/>
-          <w:color w:val="24292E"/>
-          <w:sz w:val="24"/>
-          <w:szCs w:val="24"/>
-          <w:lang w:val="en-US"/>
-        </w:rPr>
-        <w:t>rather ambiguous as often the error level is declared outside of the project code. There could be a check for usage of </w:t>
-      </w:r>
-      <w:r>
-        <w:rPr>
-          <w:rFonts w:ascii="Consolas" w:eastAsia="Times New Roman" w:hAnsi="Consolas" w:cs="Courier New"/>
-          <w:color w:val="24292E"/>
-          <w:sz w:val="20"/>
-          <w:szCs w:val="20"/>
+          <w:rFonts w:eastAsia="Times New Roman" w:cs="Segoe UI"/>
+          <w:color w:val="24292E"/>
+          <w:szCs w:val="24"/>
+          <w:lang w:val="en-US"/>
+        </w:rPr>
+      </w:pPr>
+      <w:r>
+        <w:rPr>
+          <w:rFonts w:eastAsia="Times New Roman" w:cs="Segoe UI"/>
+          <w:color w:val="24292E"/>
+          <w:szCs w:val="24"/>
+          <w:lang w:val="en-US"/>
+        </w:rPr>
+        <w:t xml:space="preserve">Error </w:t>
+      </w:r>
+      <w:r>
+        <w:rPr>
+          <w:rFonts w:eastAsia="Times New Roman" w:cs="Segoe UI"/>
+          <w:color w:val="24292E"/>
+          <w:szCs w:val="24"/>
+          <w:lang w:val="en-US"/>
+        </w:rPr>
+        <w:t>Level:</w:t>
+      </w:r>
+      <w:r>
+        <w:rPr>
+          <w:rFonts w:eastAsia="Times New Roman" w:cs="Segoe UI"/>
+          <w:color w:val="24292E"/>
+          <w:szCs w:val="24"/>
+          <w:lang w:val="en-US"/>
+        </w:rPr>
+        <w:t xml:space="preserve"> This one is also rather ambiguous as often the error level is declared outside of the project code. There could be a check for usage of </w:t>
+      </w:r>
+      <w:r>
+        <w:rPr>
+          <w:rFonts w:eastAsia="Times New Roman" w:cs="Courier New"/>
+          <w:color w:val="24292E"/>
+          <w:szCs w:val="24"/>
           <w:lang w:val="en-US"/>
         </w:rPr>
         <w:t>error_reporting</w:t>
       </w:r>
       <w:r>
         <w:rPr>
-          <w:rFonts w:ascii="Segoe UI" w:eastAsia="Times New Roman" w:hAnsi="Segoe UI" w:cs="Segoe UI"/>
-          <w:color w:val="24292E"/>
-          <w:sz w:val="24"/>
+          <w:rFonts w:eastAsia="Times New Roman" w:cs="Segoe UI"/>
+          <w:color w:val="24292E"/>
           <w:szCs w:val="24"/>
           <w:lang w:val="en-US"/>
         </w:rPr>
@@ -2111,37 +2261,52 @@
         </w:numPr>
         <w:spacing w:after="0" w:afterAutospacing="1" w:line="240" w:lineRule="auto"/>
         <w:rPr>
-          <w:rFonts w:ascii="Segoe UI" w:eastAsia="Times New Roman" w:hAnsi="Segoe UI" w:cs="Segoe UI"/>
-          <w:color w:val="24292E"/>
-          <w:sz w:val="24"/>
-          <w:szCs w:val="24"/>
-        </w:rPr>
-      </w:pPr>
-      <w:r>
-        <w:rPr>
-          <w:rFonts w:ascii="Segoe UI" w:eastAsia="Times New Roman" w:hAnsi="Segoe UI" w:cs="Segoe UI"/>
-          <w:color w:val="24292E"/>
-          <w:sz w:val="24"/>
-          <w:szCs w:val="24"/>
-          <w:lang w:val="en-US"/>
-        </w:rPr>
-        <w:t>Operators and assignment (Yoda Conditions/Left Side Comparison) : This would be hard to reliably check for without doing extra code analysis (scan for the dollar sign </w:t>
-      </w:r>
-      <w:r>
-        <w:rPr>
-          <w:rFonts w:ascii="Consolas" w:eastAsia="Times New Roman" w:hAnsi="Consolas" w:cs="Courier New"/>
-          <w:color w:val="24292E"/>
-          <w:sz w:val="20"/>
-          <w:szCs w:val="20"/>
+          <w:rFonts w:eastAsia="Times New Roman" w:cs="Segoe UI"/>
+          <w:color w:val="24292E"/>
+          <w:szCs w:val="24"/>
+          <w:lang w:val="en-US"/>
+        </w:rPr>
+      </w:pPr>
+      <w:r>
+        <w:rPr>
+          <w:rFonts w:eastAsia="Times New Roman" w:cs="Segoe UI"/>
+          <w:color w:val="24292E"/>
+          <w:szCs w:val="24"/>
+          <w:lang w:val="en-US"/>
+        </w:rPr>
+        <w:t>Operators and assignment (Yoda Conditions/Left Side Comparison</w:t>
+      </w:r>
+      <w:r>
+        <w:rPr>
+          <w:rFonts w:eastAsia="Times New Roman" w:cs="Segoe UI"/>
+          <w:color w:val="24292E"/>
+          <w:szCs w:val="24"/>
+          <w:lang w:val="en-US"/>
+        </w:rPr>
+        <w:t>):</w:t>
+      </w:r>
+      <w:r>
+        <w:rPr>
+          <w:rFonts w:eastAsia="Times New Roman" w:cs="Segoe UI"/>
+          <w:color w:val="24292E"/>
+          <w:szCs w:val="24"/>
+          <w:lang w:val="en-US"/>
+        </w:rPr>
+        <w:t xml:space="preserve"> This would be hard to reliably check for without doing extra code analysis (scan for the dollar sign </w:t>
+      </w:r>
+      <w:r>
+        <w:rPr>
+          <w:rFonts w:eastAsia="Times New Roman" w:cs="Courier New"/>
+          <w:color w:val="24292E"/>
+          <w:szCs w:val="24"/>
           <w:lang w:val="en-US"/>
         </w:rPr>
         <w:t>$</w:t>
       </w:r>
       <w:r>
         <w:rPr>
-          <w:rFonts w:ascii="Segoe UI" w:eastAsia="Times New Roman" w:hAnsi="Segoe UI" w:cs="Segoe UI"/>
-          <w:color w:val="24292E"/>
-          <w:sz w:val="24"/>
+          <w:rFonts w:eastAsia="Times New Roman" w:cs="Segoe UI"/>
+          <w:color w:val="24292E"/>
           <w:szCs w:val="24"/>
           <w:lang w:val="en-US"/>
         </w:rPr>
@@ -2149,12 +2314,30 @@
       </w:r>
       <w:r>
         <w:rPr>
-          <w:rFonts w:ascii="Segoe UI" w:eastAsia="Times New Roman" w:hAnsi="Segoe UI" w:cs="Segoe UI"/>
-          <w:color w:val="24292E"/>
-          <w:sz w:val="24"/>
-          <w:szCs w:val="24"/>
-        </w:rPr>
-        <w:t>Could be worthwhile to find out. Not sure.</w:t>
+          <w:rFonts w:eastAsia="Times New Roman" w:cs="Segoe UI"/>
+          <w:color w:val="24292E"/>
+          <w:szCs w:val="24"/>
+          <w:lang w:val="en-US"/>
+        </w:rPr>
+        <w:t xml:space="preserve">Could be </w:t>
+      </w:r>
+      <w:r>
+        <w:rPr>
+          <w:rFonts w:eastAsia="Times New Roman" w:cs="Segoe UI"/>
+          <w:color w:val="24292E"/>
+          <w:szCs w:val="24"/>
+          <w:lang w:val="en-US"/>
+        </w:rPr>
+        <w:t>worthwhile to find out, I’m n</w:t>
+      </w:r>
+      <w:r>
+        <w:rPr>
+          <w:rFonts w:eastAsia="Times New Roman" w:cs="Segoe UI"/>
+          <w:color w:val="24292E"/>
+          <w:szCs w:val="24"/>
+          <w:lang w:val="en-US"/>
+        </w:rPr>
+        <w:t>ot sure.</w:t>
       </w:r>
     </w:p>
     <w:p>
@@ -2163,24 +2346,40 @@
           <w:ilvl w:val="0"/>
           <w:numId w:val="9"/>
         </w:numPr>
-        <w:spacing w:before="60" w:after="100" w:afterAutospacing="1" w:line="240" w:lineRule="auto"/>
-        <w:rPr>
-          <w:rFonts w:ascii="Segoe UI" w:eastAsia="Times New Roman" w:hAnsi="Segoe UI" w:cs="Segoe UI"/>
-          <w:color w:val="24292E"/>
-          <w:sz w:val="24"/>
-          <w:szCs w:val="24"/>
-          <w:lang w:val="en-US"/>
-        </w:rPr>
-      </w:pPr>
-      <w:r>
-        <w:rPr>
-          <w:rFonts w:ascii="Segoe UI" w:eastAsia="Times New Roman" w:hAnsi="Segoe UI" w:cs="Segoe UI"/>
-          <w:color w:val="24292E"/>
-          <w:sz w:val="24"/>
-          <w:szCs w:val="24"/>
-          <w:lang w:val="en-US"/>
-        </w:rPr>
-        <w:t>Inter-line alignment (Vertical Lining Up Values) : Why bother? People hardly seem to notice the difference as is.</w:t>
+        <w:spacing w:after="100" w:afterAutospacing="1" w:line="240" w:lineRule="auto"/>
+        <w:rPr>
+          <w:rFonts w:eastAsia="Times New Roman" w:cs="Segoe UI"/>
+          <w:color w:val="24292E"/>
+          <w:szCs w:val="24"/>
+          <w:lang w:val="en-US"/>
+        </w:rPr>
+      </w:pPr>
+      <w:r>
+        <w:rPr>
+          <w:rFonts w:eastAsia="Times New Roman" w:cs="Segoe UI"/>
+          <w:color w:val="24292E"/>
+          <w:szCs w:val="24"/>
+          <w:lang w:val="en-US"/>
+        </w:rPr>
+        <w:t>Inter-line alignment (Vertical Lining Up Values</w:t>
+      </w:r>
+      <w:r>
+        <w:rPr>
+          <w:rFonts w:eastAsia="Times New Roman" w:cs="Segoe UI"/>
+          <w:color w:val="24292E"/>
+          <w:szCs w:val="24"/>
+          <w:lang w:val="en-US"/>
+        </w:rPr>
+        <w:t>):</w:t>
+      </w:r>
+      <w:r>
+        <w:rPr>
+          <w:rFonts w:eastAsia="Times New Roman" w:cs="Segoe UI"/>
+          <w:color w:val="24292E"/>
+          <w:szCs w:val="24"/>
+          <w:lang w:val="en-US"/>
+        </w:rPr>
+        <w:t xml:space="preserve"> Why bother? People hardly seem to notice the difference as is.</w:t>
       </w:r>
     </w:p>
     <w:p>
@@ -2189,24 +2388,40 @@
           <w:ilvl w:val="0"/>
           <w:numId w:val="9"/>
         </w:numPr>
-        <w:spacing w:before="60" w:after="100" w:afterAutospacing="1" w:line="240" w:lineRule="auto"/>
-        <w:rPr>
-          <w:rFonts w:ascii="Segoe UI" w:eastAsia="Times New Roman" w:hAnsi="Segoe UI" w:cs="Segoe UI"/>
-          <w:color w:val="24292E"/>
-          <w:sz w:val="24"/>
-          <w:szCs w:val="24"/>
-          <w:lang w:val="en-US"/>
-        </w:rPr>
-      </w:pPr>
-      <w:r>
-        <w:rPr>
-          <w:rFonts w:ascii="Segoe UI" w:eastAsia="Times New Roman" w:hAnsi="Segoe UI" w:cs="Segoe UI"/>
-          <w:color w:val="24292E"/>
-          <w:sz w:val="24"/>
-          <w:szCs w:val="24"/>
-          <w:lang w:val="en-US"/>
-        </w:rPr>
-        <w:t>Line Length (hard limit/soft Limit) : I have a feeling this would rather hard to check for, since normative lines of code will be less than 80 characters long anyway.</w:t>
+        <w:spacing w:after="100" w:afterAutospacing="1" w:line="240" w:lineRule="auto"/>
+        <w:rPr>
+          <w:rFonts w:eastAsia="Times New Roman" w:cs="Segoe UI"/>
+          <w:color w:val="24292E"/>
+          <w:szCs w:val="24"/>
+          <w:lang w:val="en-US"/>
+        </w:rPr>
+      </w:pPr>
+      <w:r>
+        <w:rPr>
+          <w:rFonts w:eastAsia="Times New Roman" w:cs="Segoe UI"/>
+          <w:color w:val="24292E"/>
+          <w:szCs w:val="24"/>
+          <w:lang w:val="en-US"/>
+        </w:rPr>
+        <w:t>Line Length (hard limit/soft Limit</w:t>
+      </w:r>
+      <w:r>
+        <w:rPr>
+          <w:rFonts w:eastAsia="Times New Roman" w:cs="Segoe UI"/>
+          <w:color w:val="24292E"/>
+          <w:szCs w:val="24"/>
+          <w:lang w:val="en-US"/>
+        </w:rPr>
+        <w:t>):</w:t>
+      </w:r>
+      <w:r>
+        <w:rPr>
+          <w:rFonts w:eastAsia="Times New Roman" w:cs="Segoe UI"/>
+          <w:color w:val="24292E"/>
+          <w:szCs w:val="24"/>
+          <w:lang w:val="en-US"/>
+        </w:rPr>
+        <w:t xml:space="preserve"> I have a feeling this would rather hard to check for, since normative lines of code will be less than 80 characters long anyway.</w:t>
       </w:r>
     </w:p>
     <w:p>
@@ -2215,54 +2430,111 @@
           <w:ilvl w:val="0"/>
           <w:numId w:val="9"/>
         </w:numPr>
-        <w:spacing w:before="60" w:after="100" w:afterAutospacing="1" w:line="240" w:lineRule="auto"/>
-        <w:rPr>
-          <w:rFonts w:ascii="Segoe UI" w:eastAsia="Times New Roman" w:hAnsi="Segoe UI" w:cs="Segoe UI"/>
-          <w:color w:val="24292E"/>
-          <w:sz w:val="24"/>
-          <w:szCs w:val="24"/>
-          <w:lang w:val="en-US"/>
-        </w:rPr>
-      </w:pPr>
-      <w:r>
-        <w:rPr>
-          <w:rFonts w:ascii="Segoe UI" w:eastAsia="Times New Roman" w:hAnsi="Segoe UI" w:cs="Segoe UI"/>
-          <w:color w:val="24292E"/>
-          <w:sz w:val="24"/>
-          <w:szCs w:val="24"/>
-          <w:lang w:val="en-US"/>
-        </w:rPr>
-        <w:t>Usage of include_once versus require_once? : Doesn't seem worth the effort and can very likely be context dependant.</w:t>
-      </w:r>
-    </w:p>
-    <w:p>
-      <w:pPr>
-        <w:spacing w:before="60" w:after="100" w:afterAutospacing="1" w:line="240" w:lineRule="auto"/>
-        <w:rPr>
-          <w:rFonts w:ascii="Segoe UI" w:eastAsia="Times New Roman" w:hAnsi="Segoe UI" w:cs="Segoe UI"/>
-          <w:color w:val="24292E"/>
-          <w:sz w:val="24"/>
-          <w:szCs w:val="24"/>
-        </w:rPr>
-      </w:pPr>
-      <w:r>
-        <w:rPr>
-          <w:rFonts w:ascii="Segoe UI" w:eastAsia="Times New Roman" w:hAnsi="Segoe UI" w:cs="Segoe UI"/>
-          <w:color w:val="24292E"/>
-          <w:sz w:val="24"/>
-          <w:szCs w:val="24"/>
-          <w:lang w:val="en-US"/>
-        </w:rPr>
-        <w:t xml:space="preserve">Usage of underscore '_' for private/protected properties : This is a bit of PHP4 legacy. The PSR explicitly says "do not use", some others explicitly say yes. </w:t>
-      </w:r>
-      <w:r>
-        <w:rPr>
-          <w:rFonts w:ascii="Segoe UI" w:eastAsia="Times New Roman" w:hAnsi="Segoe UI" w:cs="Segoe UI"/>
-          <w:color w:val="24292E"/>
-          <w:sz w:val="24"/>
-          <w:szCs w:val="24"/>
-        </w:rPr>
-        <w:t>Could be interesting. Not sure.</w:t>
+        <w:spacing w:after="100" w:afterAutospacing="1" w:line="240" w:lineRule="auto"/>
+        <w:rPr>
+          <w:rFonts w:eastAsia="Times New Roman" w:cs="Segoe UI"/>
+          <w:color w:val="24292E"/>
+          <w:szCs w:val="24"/>
+          <w:lang w:val="en-US"/>
+        </w:rPr>
+      </w:pPr>
+      <w:r>
+        <w:rPr>
+          <w:rFonts w:eastAsia="Times New Roman" w:cs="Segoe UI"/>
+          <w:color w:val="24292E"/>
+          <w:szCs w:val="24"/>
+          <w:lang w:val="en-US"/>
+        </w:rPr>
+        <w:t>Usage of include_once versus require_once</w:t>
+      </w:r>
+      <w:r>
+        <w:rPr>
+          <w:rFonts w:eastAsia="Times New Roman" w:cs="Segoe UI"/>
+          <w:color w:val="24292E"/>
+          <w:szCs w:val="24"/>
+          <w:lang w:val="en-US"/>
+        </w:rPr>
+        <w:t>?:</w:t>
+      </w:r>
+      <w:r>
+        <w:rPr>
+          <w:rFonts w:eastAsia="Times New Roman" w:cs="Segoe UI"/>
+          <w:color w:val="24292E"/>
+          <w:szCs w:val="24"/>
+          <w:lang w:val="en-US"/>
+        </w:rPr>
+        <w:t xml:space="preserve"> Doesn't seem worth the effort and can very likely be context </w:t>
+      </w:r>
+      <w:r>
+        <w:rPr>
+          <w:rFonts w:eastAsia="Times New Roman" w:cs="Segoe UI"/>
+          <w:color w:val="24292E"/>
+          <w:szCs w:val="24"/>
+          <w:lang w:val="en-US"/>
+        </w:rPr>
+        <w:t>dependent</w:t>
+      </w:r>
+      <w:r>
+        <w:rPr>
+          <w:rFonts w:eastAsia="Times New Roman" w:cs="Segoe UI"/>
+          <w:color w:val="24292E"/>
+          <w:szCs w:val="24"/>
+          <w:lang w:val="en-US"/>
+        </w:rPr>
+        <w:t>.</w:t>
+      </w:r>
+    </w:p>
+    <w:p>
+      <w:pPr>
+        <w:spacing w:after="100" w:afterAutospacing="1" w:line="240" w:lineRule="auto"/>
+        <w:rPr>
+          <w:rFonts w:eastAsia="Times New Roman" w:cs="Segoe UI"/>
+          <w:color w:val="24292E"/>
+          <w:szCs w:val="24"/>
+        </w:rPr>
+      </w:pPr>
+      <w:r>
+        <w:rPr>
+          <w:rFonts w:eastAsia="Times New Roman" w:cs="Segoe UI"/>
+          <w:color w:val="24292E"/>
+          <w:szCs w:val="24"/>
+          <w:lang w:val="en-US"/>
+        </w:rPr>
+        <w:t xml:space="preserve">Usage of underscore '_' for private/protected </w:t>
+      </w:r>
+      <w:r>
+        <w:rPr>
+          <w:rFonts w:eastAsia="Times New Roman" w:cs="Segoe UI"/>
+          <w:color w:val="24292E"/>
+          <w:szCs w:val="24"/>
+          <w:lang w:val="en-US"/>
+        </w:rPr>
+        <w:t>properties:</w:t>
+      </w:r>
+      <w:r>
+        <w:rPr>
+          <w:rFonts w:eastAsia="Times New Roman" w:cs="Segoe UI"/>
+          <w:color w:val="24292E"/>
+          <w:szCs w:val="24"/>
+          <w:lang w:val="en-US"/>
+        </w:rPr>
+        <w:t xml:space="preserve"> This is a bit of PHP4 legacy. The PSR explicitly says "do not use", some others explicitly say yes. </w:t>
+      </w:r>
+      <w:r>
+        <w:rPr>
+          <w:rFonts w:eastAsia="Times New Roman" w:cs="Segoe UI"/>
+          <w:color w:val="24292E"/>
+          <w:szCs w:val="24"/>
+        </w:rPr>
+        <w:t>Could be interesting, I’m n</w:t>
+      </w:r>
+      <w:r>
+        <w:rPr>
+          <w:rFonts w:eastAsia="Times New Roman" w:cs="Segoe UI"/>
+          <w:color w:val="24292E"/>
+          <w:szCs w:val="24"/>
+        </w:rPr>
+        <w:t>ot sure.</w:t>
       </w:r>
     </w:p>
     <w:p>
@@ -2288,13 +2560,6 @@
     </w:p>
     <w:p>
       <w:pPr>
-        <w:rPr>
-          <w:lang w:val="en-US"/>
-        </w:rPr>
-      </w:pPr>
-    </w:p>
-    <w:p>
-      <w:pPr>
         <w:pStyle w:val="Kop1"/>
         <w:rPr>
           <w:lang w:val="en-US"/>
@@ -2315,11 +2580,13 @@
           <w:numId w:val="10"/>
         </w:numPr>
         <w:rPr>
-          <w:lang w:val="en-US"/>
-        </w:rPr>
-      </w:pPr>
-      <w:r>
-        <w:rPr>
+          <w:sz w:val="22"/>
+          <w:lang w:val="en-US"/>
+        </w:rPr>
+      </w:pPr>
+      <w:r>
+        <w:rPr>
+          <w:sz w:val="22"/>
           <w:lang w:val="en-US"/>
         </w:rPr>
         <w:t>Use Lower Case Element Names</w:t>
@@ -2333,11 +2600,13 @@
           <w:numId w:val="10"/>
         </w:numPr>
         <w:rPr>
-          <w:lang w:val="en-US"/>
-        </w:rPr>
-      </w:pPr>
-      <w:r>
-        <w:rPr>
+          <w:sz w:val="22"/>
+          <w:lang w:val="en-US"/>
+        </w:rPr>
+      </w:pPr>
+      <w:r>
+        <w:rPr>
+          <w:sz w:val="22"/>
           <w:lang w:val="en-US"/>
         </w:rPr>
         <w:t>Use Correct Document Type</w:t>
@@ -2351,11 +2620,13 @@
           <w:numId w:val="10"/>
         </w:numPr>
         <w:rPr>
-          <w:lang w:val="en-US"/>
-        </w:rPr>
-      </w:pPr>
-      <w:r>
-        <w:rPr>
+          <w:sz w:val="22"/>
+          <w:lang w:val="en-US"/>
+        </w:rPr>
+      </w:pPr>
+      <w:r>
+        <w:rPr>
+          <w:sz w:val="22"/>
           <w:lang w:val="en-US"/>
         </w:rPr>
         <w:t>Close All HTML Elements</w:t>
@@ -2369,11 +2640,13 @@
           <w:numId w:val="10"/>
         </w:numPr>
         <w:rPr>
-          <w:lang w:val="en-US"/>
-        </w:rPr>
-      </w:pPr>
-      <w:r>
-        <w:rPr>
+          <w:sz w:val="22"/>
+          <w:lang w:val="en-US"/>
+        </w:rPr>
+      </w:pPr>
+      <w:r>
+        <w:rPr>
+          <w:sz w:val="22"/>
           <w:lang w:val="en-US"/>
         </w:rPr>
         <w:t>Close Empty HTML Elements</w:t>
@@ -2387,11 +2660,13 @@
           <w:numId w:val="10"/>
         </w:numPr>
         <w:rPr>
-          <w:lang w:val="en-US"/>
-        </w:rPr>
-      </w:pPr>
-      <w:r>
-        <w:rPr>
+          <w:sz w:val="22"/>
+          <w:lang w:val="en-US"/>
+        </w:rPr>
+      </w:pPr>
+      <w:r>
+        <w:rPr>
+          <w:sz w:val="22"/>
           <w:lang w:val="en-US"/>
         </w:rPr>
         <w:t>Use Lower Case Attribute Names</w:t>
@@ -2405,11 +2680,13 @@
           <w:numId w:val="10"/>
         </w:numPr>
         <w:rPr>
-          <w:lang w:val="en-US"/>
-        </w:rPr>
-      </w:pPr>
-      <w:r>
-        <w:rPr>
+          <w:sz w:val="22"/>
+          <w:lang w:val="en-US"/>
+        </w:rPr>
+      </w:pPr>
+      <w:r>
+        <w:rPr>
+          <w:sz w:val="22"/>
           <w:lang w:val="en-US"/>
         </w:rPr>
         <w:t>Image Attributes</w:t>
@@ -2423,11 +2700,13 @@
           <w:numId w:val="10"/>
         </w:numPr>
         <w:rPr>
-          <w:lang w:val="en-US"/>
-        </w:rPr>
-      </w:pPr>
-      <w:r>
-        <w:rPr>
+          <w:sz w:val="22"/>
+          <w:lang w:val="en-US"/>
+        </w:rPr>
+      </w:pPr>
+      <w:r>
+        <w:rPr>
+          <w:sz w:val="22"/>
           <w:lang w:val="en-US"/>
         </w:rPr>
         <w:t>Always add the "alt" attribute to images. This attribute is important when the image for some reason cannot be displayed. Also, always define image width and height. It reduces flickering because the browser can reserve space for the image before loading.</w:t>
@@ -2441,11 +2720,13 @@
           <w:numId w:val="10"/>
         </w:numPr>
         <w:rPr>
-          <w:lang w:val="en-US"/>
-        </w:rPr>
-      </w:pPr>
-      <w:r>
-        <w:rPr>
+          <w:sz w:val="22"/>
+          <w:lang w:val="en-US"/>
+        </w:rPr>
+      </w:pPr>
+      <w:r>
+        <w:rPr>
+          <w:sz w:val="22"/>
           <w:lang w:val="en-US"/>
         </w:rPr>
         <w:t>Avoid Long Code Lines</w:t>
@@ -2459,11 +2740,15 @@
           <w:numId w:val="10"/>
         </w:numPr>
         <w:rPr>
-          <w:lang w:val="en-US"/>
-        </w:rPr>
-      </w:pPr>
-      <w:r>
-        <w:rPr>
+          <w:sz w:val="22"/>
+          <w:szCs w:val="24"/>
+          <w:lang w:val="en-US"/>
+        </w:rPr>
+      </w:pPr>
+      <w:r>
+        <w:rPr>
+          <w:sz w:val="22"/>
+          <w:szCs w:val="24"/>
           <w:lang w:val="en-US"/>
         </w:rPr>
         <w:t>Blank Lines and Indentation</w:t>
@@ -2477,11 +2762,15 @@
           <w:numId w:val="10"/>
         </w:numPr>
         <w:rPr>
-          <w:lang w:val="en-US"/>
-        </w:rPr>
-      </w:pPr>
-      <w:r>
-        <w:rPr>
+          <w:sz w:val="22"/>
+          <w:szCs w:val="24"/>
+          <w:lang w:val="en-US"/>
+        </w:rPr>
+      </w:pPr>
+      <w:r>
+        <w:rPr>
+          <w:sz w:val="22"/>
+          <w:szCs w:val="24"/>
           <w:lang w:val="en-US"/>
         </w:rPr>
         <w:t>Setting The Viewport</w:t>
@@ -2495,11 +2784,15 @@
           <w:numId w:val="10"/>
         </w:numPr>
         <w:rPr>
-          <w:lang w:val="en-US"/>
-        </w:rPr>
-      </w:pPr>
-      <w:r>
-        <w:rPr>
+          <w:sz w:val="22"/>
+          <w:szCs w:val="24"/>
+          <w:lang w:val="en-US"/>
+        </w:rPr>
+      </w:pPr>
+      <w:r>
+        <w:rPr>
+          <w:sz w:val="22"/>
+          <w:szCs w:val="24"/>
           <w:lang w:val="en-US"/>
         </w:rPr>
         <w:lastRenderedPageBreak/>
@@ -2514,11 +2807,15 @@
           <w:numId w:val="10"/>
         </w:numPr>
         <w:rPr>
-          <w:lang w:val="en-US"/>
-        </w:rPr>
-      </w:pPr>
-      <w:r>
-        <w:rPr>
+          <w:sz w:val="22"/>
+          <w:szCs w:val="24"/>
+          <w:lang w:val="en-US"/>
+        </w:rPr>
+      </w:pPr>
+      <w:r>
+        <w:rPr>
+          <w:sz w:val="22"/>
+          <w:szCs w:val="24"/>
           <w:lang w:val="en-US"/>
         </w:rPr>
         <w:t>The viewport is the user's visible area of a web page. It varies with the device, and will be smaller on a mobile phone than on a computer screen.</w:t>
@@ -2532,11 +2829,15 @@
           <w:numId w:val="10"/>
         </w:numPr>
         <w:rPr>
-          <w:lang w:val="en-US"/>
-        </w:rPr>
-      </w:pPr>
-      <w:r>
-        <w:rPr>
+          <w:sz w:val="22"/>
+          <w:szCs w:val="24"/>
+          <w:lang w:val="en-US"/>
+        </w:rPr>
+      </w:pPr>
+      <w:r>
+        <w:rPr>
+          <w:sz w:val="22"/>
+          <w:szCs w:val="24"/>
           <w:lang w:val="en-US"/>
         </w:rPr>
         <w:t>HTML Comments</w:t>
@@ -2550,20 +2851,18 @@
           <w:numId w:val="10"/>
         </w:numPr>
         <w:rPr>
-          <w:lang w:val="en-US"/>
-        </w:rPr>
-      </w:pPr>
-      <w:r>
-        <w:rPr>
-          <w:lang w:val="en-US"/>
-        </w:rPr>
-        <w:t>Short comments should be</w:t>
-      </w:r>
-      <w:r>
-        <w:rPr>
-          <w:lang w:val="en-US"/>
-        </w:rPr>
-        <w:t xml:space="preserve"> written on one line.</w:t>
+          <w:sz w:val="22"/>
+          <w:szCs w:val="24"/>
+          <w:lang w:val="en-US"/>
+        </w:rPr>
+      </w:pPr>
+      <w:r>
+        <w:rPr>
+          <w:sz w:val="22"/>
+          <w:szCs w:val="24"/>
+          <w:lang w:val="en-US"/>
+        </w:rPr>
+        <w:t>Short comments should be written on one line.</w:t>
       </w:r>
     </w:p>
     <w:p>
@@ -2598,18 +2897,16 @@
       <w:pPr>
         <w:spacing w:after="240" w:line="240" w:lineRule="auto"/>
         <w:rPr>
-          <w:rFonts w:ascii="Segoe UI" w:eastAsia="Times New Roman" w:hAnsi="Segoe UI" w:cs="Segoe UI"/>
-          <w:color w:val="24292E"/>
-          <w:sz w:val="24"/>
-          <w:szCs w:val="24"/>
-          <w:lang w:val="en-US"/>
-        </w:rPr>
-      </w:pPr>
-      <w:r>
-        <w:rPr>
-          <w:rFonts w:ascii="Segoe UI" w:eastAsia="Times New Roman" w:hAnsi="Segoe UI" w:cs="Segoe UI"/>
-          <w:color w:val="24292E"/>
-          <w:sz w:val="24"/>
+          <w:rFonts w:eastAsia="Times New Roman" w:cs="Segoe UI"/>
+          <w:color w:val="24292E"/>
+          <w:szCs w:val="24"/>
+          <w:lang w:val="en-US"/>
+        </w:rPr>
+      </w:pPr>
+      <w:r>
+        <w:rPr>
+          <w:rFonts w:eastAsia="Times New Roman" w:cs="Segoe UI"/>
+          <w:color w:val="24292E"/>
           <w:szCs w:val="24"/>
           <w:lang w:val="en-US"/>
         </w:rPr>
@@ -2763,18 +3060,16 @@
       <w:pPr>
         <w:spacing w:after="240" w:line="240" w:lineRule="auto"/>
         <w:rPr>
-          <w:rFonts w:ascii="Segoe UI" w:eastAsia="Times New Roman" w:hAnsi="Segoe UI" w:cs="Segoe UI"/>
-          <w:color w:val="24292E"/>
-          <w:sz w:val="24"/>
-          <w:szCs w:val="24"/>
-          <w:lang w:val="en-US"/>
-        </w:rPr>
-      </w:pPr>
-      <w:r>
-        <w:rPr>
-          <w:rFonts w:ascii="Segoe UI" w:eastAsia="Times New Roman" w:hAnsi="Segoe UI" w:cs="Segoe UI"/>
-          <w:color w:val="24292E"/>
-          <w:sz w:val="24"/>
+          <w:rFonts w:eastAsia="Times New Roman" w:cs="Segoe UI"/>
+          <w:color w:val="24292E"/>
+          <w:szCs w:val="24"/>
+          <w:lang w:val="en-US"/>
+        </w:rPr>
+      </w:pPr>
+      <w:r>
+        <w:rPr>
+          <w:rFonts w:eastAsia="Times New Roman" w:cs="Segoe UI"/>
+          <w:color w:val="24292E"/>
           <w:szCs w:val="24"/>
           <w:lang w:val="en-US"/>
         </w:rPr>
@@ -2782,11 +3077,10 @@
       </w:r>
       <w:r>
         <w:rPr>
-          <w:rFonts w:ascii="Segoe UI" w:eastAsia="Times New Roman" w:hAnsi="Segoe UI" w:cs="Segoe UI"/>
+          <w:rFonts w:eastAsia="Times New Roman" w:cs="Segoe UI"/>
           <w:i/>
           <w:iCs/>
           <w:color w:val="24292E"/>
-          <w:sz w:val="24"/>
           <w:szCs w:val="24"/>
           <w:lang w:val="en-US"/>
         </w:rPr>
@@ -2794,9 +3088,8 @@
       </w:r>
       <w:r>
         <w:rPr>
-          <w:rFonts w:ascii="Segoe UI" w:eastAsia="Times New Roman" w:hAnsi="Segoe UI" w:cs="Segoe UI"/>
-          <w:color w:val="24292E"/>
-          <w:sz w:val="24"/>
+          <w:rFonts w:eastAsia="Times New Roman" w:cs="Segoe UI"/>
+          <w:color w:val="24292E"/>
           <w:szCs w:val="24"/>
           <w:lang w:val="en-US"/>
         </w:rPr>
@@ -2804,11 +3097,10 @@
       </w:r>
       <w:r>
         <w:rPr>
-          <w:rFonts w:ascii="Segoe UI" w:eastAsia="Times New Roman" w:hAnsi="Segoe UI" w:cs="Segoe UI"/>
+          <w:rFonts w:eastAsia="Times New Roman" w:cs="Segoe UI"/>
           <w:i/>
           <w:iCs/>
           <w:color w:val="24292E"/>
-          <w:sz w:val="24"/>
           <w:szCs w:val="24"/>
           <w:lang w:val="en-US"/>
         </w:rPr>
@@ -2816,9 +3108,8 @@
       </w:r>
       <w:r>
         <w:rPr>
-          <w:rFonts w:ascii="Segoe UI" w:eastAsia="Times New Roman" w:hAnsi="Segoe UI" w:cs="Segoe UI"/>
-          <w:color w:val="24292E"/>
-          <w:sz w:val="24"/>
+          <w:rFonts w:eastAsia="Times New Roman" w:cs="Segoe UI"/>
+          <w:color w:val="24292E"/>
           <w:szCs w:val="24"/>
           <w:lang w:val="en-US"/>
         </w:rPr>
@@ -2844,15 +3135,17 @@
         <w:pStyle w:val="Normaalweb"/>
         <w:spacing w:before="0" w:beforeAutospacing="0" w:after="240" w:afterAutospacing="0"/>
         <w:rPr>
-          <w:rFonts w:ascii="Segoe UI" w:hAnsi="Segoe UI" w:cs="Segoe UI"/>
-          <w:color w:val="24292E"/>
-          <w:lang w:val="en-US"/>
-        </w:rPr>
-      </w:pPr>
-      <w:r>
-        <w:rPr>
-          <w:rFonts w:ascii="Segoe UI" w:hAnsi="Segoe UI" w:cs="Segoe UI"/>
-          <w:color w:val="24292E"/>
+          <w:rFonts w:asciiTheme="minorHAnsi" w:hAnsiTheme="minorHAnsi" w:cs="Segoe UI"/>
+          <w:color w:val="24292E"/>
+          <w:sz w:val="22"/>
+          <w:lang w:val="en-US"/>
+        </w:rPr>
+      </w:pPr>
+      <w:r>
+        <w:rPr>
+          <w:rFonts w:asciiTheme="minorHAnsi" w:hAnsiTheme="minorHAnsi" w:cs="Segoe UI"/>
+          <w:color w:val="24292E"/>
+          <w:sz w:val="22"/>
           <w:lang w:val="en-US"/>
         </w:rPr>
         <w:t>All CSS code must be valid CSS3.</w:t>
@@ -2863,15 +3156,17 @@
         <w:pStyle w:val="Normaalweb"/>
         <w:spacing w:before="0" w:beforeAutospacing="0" w:after="240" w:afterAutospacing="0"/>
         <w:rPr>
-          <w:rFonts w:ascii="Segoe UI" w:hAnsi="Segoe UI" w:cs="Segoe UI"/>
-          <w:color w:val="24292E"/>
-          <w:lang w:val="en-US"/>
-        </w:rPr>
-      </w:pPr>
-      <w:r>
-        <w:rPr>
-          <w:rFonts w:ascii="Segoe UI" w:hAnsi="Segoe UI" w:cs="Segoe UI"/>
-          <w:color w:val="24292E"/>
+          <w:rFonts w:asciiTheme="minorHAnsi" w:hAnsiTheme="minorHAnsi" w:cs="Segoe UI"/>
+          <w:color w:val="24292E"/>
+          <w:sz w:val="22"/>
+          <w:lang w:val="en-US"/>
+        </w:rPr>
+      </w:pPr>
+      <w:r>
+        <w:rPr>
+          <w:rFonts w:asciiTheme="minorHAnsi" w:hAnsiTheme="minorHAnsi" w:cs="Segoe UI"/>
+          <w:color w:val="24292E"/>
+          <w:sz w:val="22"/>
           <w:lang w:val="en-US"/>
         </w:rPr>
         <w:t>When using vendor prefixed properties, you can ignore CSS validation errors it generates.</w:t>
@@ -2894,7 +3189,7 @@
     <w:p>
       <w:pPr>
         <w:rPr>
-          <w:rFonts w:ascii="Segoe UI" w:hAnsi="Segoe UI" w:cs="Segoe UI"/>
+          <w:rFonts w:cs="Segoe UI"/>
           <w:color w:val="24292E"/>
           <w:shd w:val="clear" w:color="auto" w:fill="FFFFFF"/>
           <w:lang w:val="en-US"/>
@@ -2902,7 +3197,7 @@
       </w:pPr>
       <w:r>
         <w:rPr>
-          <w:rFonts w:ascii="Segoe UI" w:hAnsi="Segoe UI" w:cs="Segoe UI"/>
+          <w:rFonts w:cs="Segoe UI"/>
           <w:color w:val="24292E"/>
           <w:shd w:val="clear" w:color="auto" w:fill="FFFFFF"/>
           <w:lang w:val="en-US"/>
@@ -2927,7 +3222,7 @@
     <w:p>
       <w:pPr>
         <w:rPr>
-          <w:rFonts w:ascii="Segoe UI" w:hAnsi="Segoe UI" w:cs="Segoe UI"/>
+          <w:rFonts w:cs="Segoe UI"/>
           <w:color w:val="24292E"/>
           <w:shd w:val="clear" w:color="auto" w:fill="FFFFFF"/>
           <w:lang w:val="en-US"/>
@@ -2935,23 +3230,13 @@
       </w:pPr>
       <w:r>
         <w:rPr>
-          <w:rFonts w:ascii="Segoe UI" w:hAnsi="Segoe UI" w:cs="Segoe UI"/>
+          <w:rFonts w:cs="Segoe UI"/>
           <w:color w:val="24292E"/>
           <w:shd w:val="clear" w:color="auto" w:fill="FFFFFF"/>
           <w:lang w:val="en-US"/>
         </w:rPr>
         <w:t>Encoding of CSS files should be set to UTF-8.</w:t>
       </w:r>
-    </w:p>
-    <w:p>
-      <w:pPr>
-        <w:rPr>
-          <w:rFonts w:ascii="Segoe UI" w:hAnsi="Segoe UI" w:cs="Segoe UI"/>
-          <w:color w:val="24292E"/>
-          <w:shd w:val="clear" w:color="auto" w:fill="FFFFFF"/>
-          <w:lang w:val="en-US"/>
-        </w:rPr>
-      </w:pPr>
     </w:p>
     <w:p>
       <w:pPr>
@@ -2972,15 +3257,17 @@
         <w:pStyle w:val="Normaalweb"/>
         <w:spacing w:before="0" w:beforeAutospacing="0" w:after="240" w:afterAutospacing="0"/>
         <w:rPr>
-          <w:rFonts w:ascii="Segoe UI" w:hAnsi="Segoe UI" w:cs="Segoe UI"/>
-          <w:color w:val="24292E"/>
-          <w:lang w:val="en-US"/>
-        </w:rPr>
-      </w:pPr>
-      <w:r>
-        <w:rPr>
-          <w:rFonts w:ascii="Segoe UI" w:hAnsi="Segoe UI" w:cs="Segoe UI"/>
-          <w:color w:val="24292E"/>
+          <w:rFonts w:asciiTheme="minorHAnsi" w:hAnsiTheme="minorHAnsi" w:cs="Segoe UI"/>
+          <w:color w:val="24292E"/>
+          <w:sz w:val="22"/>
+          <w:lang w:val="en-US"/>
+        </w:rPr>
+      </w:pPr>
+      <w:r>
+        <w:rPr>
+          <w:rFonts w:asciiTheme="minorHAnsi" w:hAnsiTheme="minorHAnsi" w:cs="Segoe UI"/>
+          <w:color w:val="24292E"/>
+          <w:sz w:val="22"/>
           <w:lang w:val="en-US"/>
         </w:rPr>
         <w:t>Always use hyphens in class names. Do not use underscores or CamelCase notation.</w:t>
@@ -3254,6 +3541,7 @@
           <w:color w:val="22863A"/>
           <w:lang w:val="en-US"/>
         </w:rPr>
+        <w:lastRenderedPageBreak/>
         <w:t>font-family</w:t>
       </w:r>
       <w:r>
@@ -3298,7 +3586,13 @@
         <w:rPr>
           <w:lang w:val="en-US"/>
         </w:rPr>
-        <w:t>Shorten hexidecimal color values to 3 digits when possible:</w:t>
+        <w:t>Shorten hexa</w:t>
+      </w:r>
+      <w:r>
+        <w:rPr>
+          <w:lang w:val="en-US"/>
+        </w:rPr>
+        <w:t>decimal color values to 3 digits when possible:</w:t>
       </w:r>
     </w:p>
     <w:p>
@@ -3837,7 +4131,7 @@
     <w:p>
       <w:pPr>
         <w:rPr>
-          <w:rFonts w:ascii="Segoe UI" w:hAnsi="Segoe UI" w:cs="Segoe UI"/>
+          <w:rFonts w:cs="Segoe UI"/>
           <w:color w:val="24292E"/>
           <w:shd w:val="clear" w:color="auto" w:fill="FFFFFF"/>
           <w:lang w:val="en-US"/>
@@ -3845,12 +4139,12 @@
       </w:pPr>
       <w:r>
         <w:rPr>
-          <w:rFonts w:ascii="Segoe UI" w:hAnsi="Segoe UI" w:cs="Segoe UI"/>
+          <w:rFonts w:cs="Segoe UI"/>
           <w:color w:val="24292E"/>
           <w:shd w:val="clear" w:color="auto" w:fill="FFFFFF"/>
           <w:lang w:val="en-US"/>
         </w:rPr>
-        <w:t>Selectors should be on a single line, with a space after the selector, followed by an opening brace. A selector should end with a closing brace on the next line. Next selector related the the previous one should be on the next line with one additional line space between them.</w:t>
+        <w:t>Selectors should be on a single line, with a space after the selector, followed by an opening brace. A selector should end with a closing brace on the next line. Next selector related the previous one should be on the next line with one additional line space between them.</w:t>
       </w:r>
     </w:p>
     <w:p>
@@ -4031,7 +4325,7 @@
     <w:p>
       <w:pPr>
         <w:rPr>
-          <w:rFonts w:ascii="Segoe UI" w:hAnsi="Segoe UI" w:cs="Segoe UI"/>
+          <w:rFonts w:cs="Segoe UI"/>
           <w:color w:val="24292E"/>
           <w:shd w:val="clear" w:color="auto" w:fill="FFFFFF"/>
           <w:lang w:val="en-US"/>
@@ -4039,7 +4333,7 @@
       </w:pPr>
       <w:r>
         <w:rPr>
-          <w:rFonts w:ascii="Segoe UI" w:hAnsi="Segoe UI" w:cs="Segoe UI"/>
+          <w:rFonts w:cs="Segoe UI"/>
           <w:color w:val="24292E"/>
           <w:shd w:val="clear" w:color="auto" w:fill="FFFFFF"/>
           <w:lang w:val="en-US"/>
@@ -4351,7 +4645,7 @@
     <w:p>
       <w:pPr>
         <w:rPr>
-          <w:rFonts w:ascii="Segoe UI" w:hAnsi="Segoe UI" w:cs="Segoe UI"/>
+          <w:rFonts w:cs="Segoe UI"/>
           <w:color w:val="24292E"/>
           <w:shd w:val="clear" w:color="auto" w:fill="FFFFFF"/>
           <w:lang w:val="en-US"/>
@@ -4359,7 +4653,7 @@
       </w:pPr>
       <w:r>
         <w:rPr>
-          <w:rFonts w:ascii="Segoe UI" w:hAnsi="Segoe UI" w:cs="Segoe UI"/>
+          <w:rFonts w:cs="Segoe UI"/>
           <w:color w:val="24292E"/>
           <w:shd w:val="clear" w:color="auto" w:fill="FFFFFF"/>
           <w:lang w:val="en-US"/>
@@ -4595,7 +4889,7 @@
     <w:p>
       <w:pPr>
         <w:rPr>
-          <w:rFonts w:ascii="Segoe UI" w:hAnsi="Segoe UI" w:cs="Segoe UI"/>
+          <w:rFonts w:cs="Segoe UI"/>
           <w:color w:val="24292E"/>
           <w:shd w:val="clear" w:color="auto" w:fill="FFFFFF"/>
           <w:lang w:val="en-US"/>
@@ -4603,21 +4897,12 @@
       </w:pPr>
       <w:r>
         <w:rPr>
-          <w:rFonts w:ascii="Segoe UI" w:hAnsi="Segoe UI" w:cs="Segoe UI"/>
+          <w:rFonts w:cs="Segoe UI"/>
           <w:color w:val="24292E"/>
           <w:shd w:val="clear" w:color="auto" w:fill="FFFFFF"/>
           <w:lang w:val="en-US"/>
         </w:rPr>
-        <w:t>Use upper case for the first letter in comments</w:t>
-      </w:r>
-      <w:r>
-        <w:rPr>
-          <w:rFonts w:ascii="Segoe UI" w:hAnsi="Segoe UI" w:cs="Segoe UI"/>
-          <w:color w:val="24292E"/>
-          <w:shd w:val="clear" w:color="auto" w:fill="FFFFFF"/>
-          <w:lang w:val="en-US"/>
-        </w:rPr>
-        <w:t>.</w:t>
+        <w:t>Use upper case for the first letter in comments.</w:t>
       </w:r>
     </w:p>
     <w:p>
@@ -4736,7 +5021,31 @@
         <w:rPr>
           <w:lang w:val="en-US"/>
         </w:rPr>
-        <w:t>Always put spaces around operators ( = + - * / ), and after commas:</w:t>
+        <w:t xml:space="preserve">Always put spaces around operators </w:t>
+      </w:r>
+      <w:r>
+        <w:rPr>
+          <w:lang w:val="en-US"/>
+        </w:rPr>
+        <w:t>(=</w:t>
+      </w:r>
+      <w:r>
+        <w:rPr>
+          <w:lang w:val="en-US"/>
+        </w:rPr>
+        <w:t xml:space="preserve"> + - * </w:t>
+      </w:r>
+      <w:r>
+        <w:rPr>
+          <w:lang w:val="en-US"/>
+        </w:rPr>
+        <w:t>/)</w:t>
+      </w:r>
+      <w:r>
+        <w:rPr>
+          <w:lang w:val="en-US"/>
+        </w:rPr>
+        <w:t>, and after commas:</w:t>
       </w:r>
     </w:p>
     <w:p>
@@ -5514,7 +5823,19 @@
         <w:rPr>
           <w:lang w:val="en-US"/>
         </w:rPr>
-        <w:t>Keep code succinct and devoid of redundant SQL—such as unnecessary quoting or parentheses or WHEREclauses that can otherwise be derived.</w:t>
+        <w:t>Keep code succinct and devoid of redundant SQL—such as unnecessary quoting or parentheses or WHERE</w:t>
+      </w:r>
+      <w:r>
+        <w:rPr>
+          <w:lang w:val="en-US"/>
+        </w:rPr>
+        <w:t xml:space="preserve"> </w:t>
+      </w:r>
+      <w:r>
+        <w:rPr>
+          <w:lang w:val="en-US"/>
+        </w:rPr>
+        <w:t>clauses that can otherwise be derived.</w:t>
       </w:r>
     </w:p>
     <w:p>
@@ -5596,7 +5917,19 @@
         <w:rPr>
           <w:lang w:val="en-US"/>
         </w:rPr>
-        <w:t>Plurals—use the more natural collective term where possible instead. For example staff instead of employees or people instead of individuals.</w:t>
+        <w:t xml:space="preserve">Plurals—use the more natural collective term where possible instead. For </w:t>
+      </w:r>
+      <w:r>
+        <w:rPr>
+          <w:lang w:val="en-US"/>
+        </w:rPr>
+        <w:t xml:space="preserve">an </w:t>
+      </w:r>
+      <w:r>
+        <w:rPr>
+          <w:lang w:val="en-US"/>
+        </w:rPr>
+        <w:t>example staff instead of employees or people instead of individuals.</w:t>
       </w:r>
     </w:p>
     <w:p>
@@ -5824,7 +6157,19 @@
         <w:rPr>
           <w:lang w:val="en-US"/>
         </w:rPr>
-        <w:t>Use a collective name or, less ideally, a plural form. For example (in order of preference) staff and employees.</w:t>
+        <w:t xml:space="preserve">Use a collective name or, less ideally, a plural form. For </w:t>
+      </w:r>
+      <w:r>
+        <w:rPr>
+          <w:lang w:val="en-US"/>
+        </w:rPr>
+        <w:t xml:space="preserve">an </w:t>
+      </w:r>
+      <w:r>
+        <w:rPr>
+          <w:lang w:val="en-US"/>
+        </w:rPr>
+        <w:t>example (in order of preference) staff and employees.</w:t>
       </w:r>
     </w:p>
     <w:p>
@@ -6028,7 +6373,19 @@
         <w:rPr>
           <w:lang w:val="en-US"/>
         </w:rPr>
-        <w:t>If there is already a correlation with the same name then append a number.</w:t>
+        <w:t xml:space="preserve">If there is already a correlation with the same </w:t>
+      </w:r>
+      <w:r>
+        <w:rPr>
+          <w:lang w:val="en-US"/>
+        </w:rPr>
+        <w:t>name,</w:t>
+      </w:r>
+      <w:r>
+        <w:rPr>
+          <w:lang w:val="en-US"/>
+        </w:rPr>
+        <w:t xml:space="preserve"> then append a number.</w:t>
       </w:r>
     </w:p>
     <w:p>
@@ -6068,24 +6425,6 @@
     </w:p>
     <w:p>
       <w:pPr>
-        <w:rPr>
-          <w:rFonts w:asciiTheme="majorHAnsi" w:eastAsiaTheme="majorEastAsia" w:hAnsiTheme="majorHAnsi" w:cstheme="majorBidi"/>
-          <w:bCs/>
-          <w:i/>
-          <w:color w:val="2F5897" w:themeColor="text2"/>
-          <w:sz w:val="23"/>
-          <w:lang w:val="en-US"/>
-        </w:rPr>
-      </w:pPr>
-      <w:r>
-        <w:rPr>
-          <w:lang w:val="en-US"/>
-        </w:rPr>
-        <w:br w:type="page"/>
-      </w:r>
-    </w:p>
-    <w:p>
-      <w:pPr>
         <w:pStyle w:val="Kop3"/>
         <w:rPr>
           <w:lang w:val="en-US"/>
@@ -6095,7 +6434,6 @@
         <w:rPr>
           <w:lang w:val="en-US"/>
         </w:rPr>
-        <w:lastRenderedPageBreak/>
         <w:t>Stored procedures</w:t>
       </w:r>
     </w:p>
@@ -6338,27 +6676,6 @@
     </w:p>
     <w:p>
       <w:pPr>
-        <w:rPr>
-          <w:lang w:val="en-US"/>
-        </w:rPr>
-      </w:pPr>
-    </w:p>
-    <w:p>
-      <w:pPr>
-        <w:rPr>
-          <w:lang w:val="en-US"/>
-        </w:rPr>
-      </w:pPr>
-    </w:p>
-    <w:p>
-      <w:pPr>
-        <w:rPr>
-          <w:lang w:val="en-US"/>
-        </w:rPr>
-      </w:pPr>
-    </w:p>
-    <w:p>
-      <w:pPr>
         <w:pStyle w:val="Kop1"/>
         <w:rPr>
           <w:lang w:val="en-US"/>
@@ -6380,6 +6697,7 @@
     <w:p>
       <w:pPr>
         <w:rPr>
+          <w:sz w:val="24"/>
           <w:lang w:val="en-US"/>
         </w:rPr>
       </w:pPr>
@@ -6387,6 +6705,7 @@
         <w:r>
           <w:rPr>
             <w:rStyle w:val="Hyperlink"/>
+            <w:sz w:val="24"/>
             <w:lang w:val="en-US"/>
           </w:rPr>
           <w:t>https://docs.microsoft.com/en-us/dotnet/csharp/programming-guide/inside-a-program/coding-conventions</w:t>
@@ -6396,6 +6715,7 @@
     <w:p>
       <w:pPr>
         <w:rPr>
+          <w:sz w:val="24"/>
           <w:lang w:val="en-US"/>
         </w:rPr>
       </w:pPr>
@@ -6403,6 +6723,7 @@
         <w:r>
           <w:rPr>
             <w:rStyle w:val="Hyperlink"/>
+            <w:sz w:val="24"/>
             <w:lang w:val="en-US"/>
           </w:rPr>
           <w:t>https://gist.github.com/potherca/6719201</w:t>
@@ -6412,6 +6733,7 @@
     <w:p>
       <w:pPr>
         <w:rPr>
+          <w:sz w:val="24"/>
           <w:lang w:val="en-US"/>
         </w:rPr>
       </w:pPr>
@@ -6419,6 +6741,7 @@
         <w:r>
           <w:rPr>
             <w:rStyle w:val="Hyperlink"/>
+            <w:sz w:val="24"/>
             <w:lang w:val="en-US"/>
           </w:rPr>
           <w:t>https://www.w3schools.com/html/html5_syntax.asp</w:t>
@@ -6428,6 +6751,7 @@
     <w:p>
       <w:pPr>
         <w:rPr>
+          <w:sz w:val="24"/>
           <w:lang w:val="en-US"/>
         </w:rPr>
       </w:pPr>
@@ -6435,6 +6759,7 @@
         <w:r>
           <w:rPr>
             <w:rStyle w:val="Hyperlink"/>
+            <w:sz w:val="24"/>
             <w:lang w:val="en-US"/>
           </w:rPr>
           <w:t>https://github.com/xfiveco/css-coding-standards#multiple-selectors</w:t>
@@ -6444,6 +6769,7 @@
     <w:p>
       <w:pPr>
         <w:rPr>
+          <w:sz w:val="24"/>
           <w:lang w:val="en-US"/>
         </w:rPr>
       </w:pPr>
@@ -6451,6 +6777,7 @@
         <w:r>
           <w:rPr>
             <w:rStyle w:val="Hyperlink"/>
+            <w:sz w:val="24"/>
             <w:lang w:val="en-US"/>
           </w:rPr>
           <w:t>https://www.w3schools.com/js/js_conventions.asp</w:t>
@@ -6458,12 +6785,8 @@
       </w:hyperlink>
     </w:p>
     <w:sectPr>
-      <w:headerReference w:type="even" r:id="rId19"/>
-      <w:headerReference w:type="default" r:id="rId20"/>
-      <w:footerReference w:type="even" r:id="rId21"/>
-      <w:footerReference w:type="default" r:id="rId22"/>
-      <w:headerReference w:type="first" r:id="rId23"/>
-      <w:footerReference w:type="first" r:id="rId24"/>
+      <w:headerReference w:type="default" r:id="rId19"/>
+      <w:footerReference w:type="even" r:id="rId20"/>
       <w:pgSz w:w="12240" w:h="15840"/>
       <w:pgMar w:top="1440" w:right="1080" w:bottom="1440" w:left="1080" w:header="576" w:footer="432" w:gutter="0"/>
       <w:pgNumType w:start="0"/>
@@ -6681,26 +7004,6 @@
 </w:ftr>
 </file>
 
-<file path=word/footer2.xml><?xml version="1.0" encoding="utf-8"?>
-<w:ftr xmlns:wpc="http://schemas.microsoft.com/office/word/2010/wordprocessingCanvas" xmlns:cx="http://schemas.microsoft.com/office/drawing/2014/chartex" xmlns:mc="http://schemas.openxmlformats.org/markup-compatibility/2006" xmlns:o="urn:schemas-microsoft-com:office:office" xmlns:r="http://schemas.openxmlformats.org/officeDocument/2006/relationships" xmlns:m="http://schemas.openxmlformats.org/officeDocument/2006/math" xmlns:v="urn:schemas-microsoft-com:vml" xmlns:wp14="http://schemas.microsoft.com/office/word/2010/wordprocessingDrawing" xmlns:wp="http://schemas.openxmlformats.org/drawingml/2006/wordprocessingDrawing" xmlns:w10="urn:schemas-microsoft-com:office:word" xmlns:w="http://schemas.openxmlformats.org/wordprocessingml/2006/main" xmlns:w14="http://schemas.microsoft.com/office/word/2010/wordml" xmlns:w15="http://schemas.microsoft.com/office/word/2012/wordml" xmlns:w16se="http://schemas.microsoft.com/office/word/2015/wordml/symex" xmlns:wpg="http://schemas.microsoft.com/office/word/2010/wordprocessingGroup" xmlns:wpi="http://schemas.microsoft.com/office/word/2010/wordprocessingInk" xmlns:wne="http://schemas.microsoft.com/office/word/2006/wordml" xmlns:wps="http://schemas.microsoft.com/office/word/2010/wordprocessingShape" mc:Ignorable="w14 w15 w16se wp14">
-  <w:p>
-    <w:pPr>
-      <w:pStyle w:val="Voettekst"/>
-    </w:pPr>
-  </w:p>
-</w:ftr>
-</file>
-
-<file path=word/footer3.xml><?xml version="1.0" encoding="utf-8"?>
-<w:ftr xmlns:wpc="http://schemas.microsoft.com/office/word/2010/wordprocessingCanvas" xmlns:cx="http://schemas.microsoft.com/office/drawing/2014/chartex" xmlns:mc="http://schemas.openxmlformats.org/markup-compatibility/2006" xmlns:o="urn:schemas-microsoft-com:office:office" xmlns:r="http://schemas.openxmlformats.org/officeDocument/2006/relationships" xmlns:m="http://schemas.openxmlformats.org/officeDocument/2006/math" xmlns:v="urn:schemas-microsoft-com:vml" xmlns:wp14="http://schemas.microsoft.com/office/word/2010/wordprocessingDrawing" xmlns:wp="http://schemas.openxmlformats.org/drawingml/2006/wordprocessingDrawing" xmlns:w10="urn:schemas-microsoft-com:office:word" xmlns:w="http://schemas.openxmlformats.org/wordprocessingml/2006/main" xmlns:w14="http://schemas.microsoft.com/office/word/2010/wordml" xmlns:w15="http://schemas.microsoft.com/office/word/2012/wordml" xmlns:w16se="http://schemas.microsoft.com/office/word/2015/wordml/symex" xmlns:wpg="http://schemas.microsoft.com/office/word/2010/wordprocessingGroup" xmlns:wpi="http://schemas.microsoft.com/office/word/2010/wordprocessingInk" xmlns:wne="http://schemas.microsoft.com/office/word/2006/wordml" xmlns:wps="http://schemas.microsoft.com/office/word/2010/wordprocessingShape" mc:Ignorable="w14 w15 w16se wp14">
-  <w:p>
-    <w:pPr>
-      <w:pStyle w:val="Voettekst"/>
-    </w:pPr>
-  </w:p>
-</w:ftr>
-</file>
-
 <file path=word/footnotes.xml><?xml version="1.0" encoding="utf-8"?>
 <w:footnotes xmlns:wpc="http://schemas.microsoft.com/office/word/2010/wordprocessingCanvas" xmlns:cx="http://schemas.microsoft.com/office/drawing/2014/chartex" xmlns:mc="http://schemas.openxmlformats.org/markup-compatibility/2006" xmlns:o="urn:schemas-microsoft-com:office:office" xmlns:r="http://schemas.openxmlformats.org/officeDocument/2006/relationships" xmlns:m="http://schemas.openxmlformats.org/officeDocument/2006/math" xmlns:v="urn:schemas-microsoft-com:vml" xmlns:wp14="http://schemas.microsoft.com/office/word/2010/wordprocessingDrawing" xmlns:wp="http://schemas.openxmlformats.org/drawingml/2006/wordprocessingDrawing" xmlns:w10="urn:schemas-microsoft-com:office:word" xmlns:w="http://schemas.openxmlformats.org/wordprocessingml/2006/main" xmlns:w14="http://schemas.microsoft.com/office/word/2010/wordml" xmlns:w15="http://schemas.microsoft.com/office/word/2012/wordml" xmlns:w16se="http://schemas.microsoft.com/office/word/2015/wordml/symex" xmlns:wpg="http://schemas.microsoft.com/office/word/2010/wordprocessingGroup" xmlns:wpi="http://schemas.microsoft.com/office/word/2010/wordprocessingInk" xmlns:wne="http://schemas.microsoft.com/office/word/2006/wordml" xmlns:wps="http://schemas.microsoft.com/office/word/2010/wordprocessingShape" mc:Ignorable="w14 w15 w16se wp14">
   <w:footnote w:type="separator" w:id="-1">
@@ -6727,16 +7030,6 @@
 </file>
 
 <file path=word/header1.xml><?xml version="1.0" encoding="utf-8"?>
-<w:hdr xmlns:wpc="http://schemas.microsoft.com/office/word/2010/wordprocessingCanvas" xmlns:cx="http://schemas.microsoft.com/office/drawing/2014/chartex" xmlns:mc="http://schemas.openxmlformats.org/markup-compatibility/2006" xmlns:o="urn:schemas-microsoft-com:office:office" xmlns:r="http://schemas.openxmlformats.org/officeDocument/2006/relationships" xmlns:m="http://schemas.openxmlformats.org/officeDocument/2006/math" xmlns:v="urn:schemas-microsoft-com:vml" xmlns:wp14="http://schemas.microsoft.com/office/word/2010/wordprocessingDrawing" xmlns:wp="http://schemas.openxmlformats.org/drawingml/2006/wordprocessingDrawing" xmlns:w10="urn:schemas-microsoft-com:office:word" xmlns:w="http://schemas.openxmlformats.org/wordprocessingml/2006/main" xmlns:w14="http://schemas.microsoft.com/office/word/2010/wordml" xmlns:w15="http://schemas.microsoft.com/office/word/2012/wordml" xmlns:w16se="http://schemas.microsoft.com/office/word/2015/wordml/symex" xmlns:wpg="http://schemas.microsoft.com/office/word/2010/wordprocessingGroup" xmlns:wpi="http://schemas.microsoft.com/office/word/2010/wordprocessingInk" xmlns:wne="http://schemas.microsoft.com/office/word/2006/wordml" xmlns:wps="http://schemas.microsoft.com/office/word/2010/wordprocessingShape" mc:Ignorable="w14 w15 w16se wp14">
-  <w:p>
-    <w:pPr>
-      <w:pStyle w:val="Koptekst"/>
-    </w:pPr>
-  </w:p>
-</w:hdr>
-</file>
-
-<file path=word/header2.xml><?xml version="1.0" encoding="utf-8"?>
 <w:hdr xmlns:wpc="http://schemas.microsoft.com/office/word/2010/wordprocessingCanvas" xmlns:cx="http://schemas.microsoft.com/office/drawing/2014/chartex" xmlns:mc="http://schemas.openxmlformats.org/markup-compatibility/2006" xmlns:o="urn:schemas-microsoft-com:office:office" xmlns:r="http://schemas.openxmlformats.org/officeDocument/2006/relationships" xmlns:m="http://schemas.openxmlformats.org/officeDocument/2006/math" xmlns:v="urn:schemas-microsoft-com:vml" xmlns:wp14="http://schemas.microsoft.com/office/word/2010/wordprocessingDrawing" xmlns:wp="http://schemas.openxmlformats.org/drawingml/2006/wordprocessingDrawing" xmlns:w10="urn:schemas-microsoft-com:office:word" xmlns:w="http://schemas.openxmlformats.org/wordprocessingml/2006/main" xmlns:w14="http://schemas.microsoft.com/office/word/2010/wordml" xmlns:w15="http://schemas.microsoft.com/office/word/2012/wordml" xmlns:w16se="http://schemas.microsoft.com/office/word/2015/wordml/symex" xmlns:wpg="http://schemas.microsoft.com/office/word/2010/wordprocessingGroup" xmlns:wpi="http://schemas.microsoft.com/office/word/2010/wordprocessingInk" xmlns:wne="http://schemas.microsoft.com/office/word/2006/wordml" xmlns:wps="http://schemas.microsoft.com/office/word/2010/wordprocessingShape" mc:Ignorable="w14 w15 w16se wp14">
   <w:sdt>
     <w:sdtPr>
@@ -6804,16 +7097,6 @@
       </w:rPr>
       <w:sym w:font="Symbol" w:char="F0B7"/>
     </w:r>
-  </w:p>
-</w:hdr>
-</file>
-
-<file path=word/header3.xml><?xml version="1.0" encoding="utf-8"?>
-<w:hdr xmlns:wpc="http://schemas.microsoft.com/office/word/2010/wordprocessingCanvas" xmlns:cx="http://schemas.microsoft.com/office/drawing/2014/chartex" xmlns:mc="http://schemas.openxmlformats.org/markup-compatibility/2006" xmlns:o="urn:schemas-microsoft-com:office:office" xmlns:r="http://schemas.openxmlformats.org/officeDocument/2006/relationships" xmlns:m="http://schemas.openxmlformats.org/officeDocument/2006/math" xmlns:v="urn:schemas-microsoft-com:vml" xmlns:wp14="http://schemas.microsoft.com/office/word/2010/wordprocessingDrawing" xmlns:wp="http://schemas.openxmlformats.org/drawingml/2006/wordprocessingDrawing" xmlns:w10="urn:schemas-microsoft-com:office:word" xmlns:w="http://schemas.openxmlformats.org/wordprocessingml/2006/main" xmlns:w14="http://schemas.microsoft.com/office/word/2010/wordml" xmlns:w15="http://schemas.microsoft.com/office/word/2012/wordml" xmlns:w16se="http://schemas.microsoft.com/office/word/2015/wordml/symex" xmlns:wpg="http://schemas.microsoft.com/office/word/2010/wordprocessingGroup" xmlns:wpi="http://schemas.microsoft.com/office/word/2010/wordprocessingInk" xmlns:wne="http://schemas.microsoft.com/office/word/2006/wordml" xmlns:wps="http://schemas.microsoft.com/office/word/2010/wordprocessingShape" mc:Ignorable="w14 w15 w16se wp14">
-  <w:p>
-    <w:pPr>
-      <w:pStyle w:val="Koptekst"/>
-    </w:pPr>
   </w:p>
 </w:hdr>
 </file>
@@ -11441,6 +11724,7 @@
   <w:rsids>
     <w:rsidRoot w:val="00395817"/>
     <w:rsid w:val="00395817"/>
+    <w:rsid w:val="003D3627"/>
     <w:rsid w:val="00424FDE"/>
     <w:rsid w:val="005631A8"/>
     <w:rsid w:val="006D7127"/>
@@ -12320,15 +12604,6 @@
 </file>
 
 <file path=customXml/item2.xml><?xml version="1.0" encoding="utf-8"?>
-<?mso-contentType ?>
-<FormTemplates xmlns="http://schemas.microsoft.com/sharepoint/v3/contenttype/forms">
-  <Display>DocumentLibraryForm</Display>
-  <Edit>AssetEditForm</Edit>
-  <New>DocumentLibraryForm</New>
-</FormTemplates>
-</file>
-
-<file path=customXml/item3.xml><?xml version="1.0" encoding="utf-8"?>
 <outs:outSpaceData xmlns:outs="http://schemas.microsoft.com/office/2009/outspace/metadata">
   <outs:relatedDates/>
   <outs:relatedDocuments/>
@@ -12336,6 +12611,15 @@
   <propertyMetadataList xmlns="http://schemas.microsoft.com/office/2009/outspace/metadata"/>
   <outs:corruptMetadataWasLost/>
 </outs:outSpaceData>
+</file>
+
+<file path=customXml/item3.xml><?xml version="1.0" encoding="utf-8"?>
+<?mso-contentType ?>
+<FormTemplates xmlns="http://schemas.microsoft.com/sharepoint/v3/contenttype/forms">
+  <Display>DocumentLibraryForm</Display>
+  <Edit>AssetEditForm</Edit>
+  <New>DocumentLibraryForm</New>
+</FormTemplates>
 </file>
 
 <file path=customXml/item4.xml><?xml version="1.0" encoding="utf-8"?>
@@ -12351,6 +12635,14 @@
 </file>
 
 <file path=customXml/itemProps2.xml><?xml version="1.0" encoding="utf-8"?>
+<ds:datastoreItem xmlns:ds="http://schemas.openxmlformats.org/officeDocument/2006/customXml" ds:itemID="{8AA9BBAF-2A1F-4D95-901E-4FFB9D2C6CBC}">
+  <ds:schemaRefs>
+    <ds:schemaRef ds:uri="http://schemas.microsoft.com/office/2009/outspace/metadata"/>
+  </ds:schemaRefs>
+</ds:datastoreItem>
+</file>
+
+<file path=customXml/itemProps3.xml><?xml version="1.0" encoding="utf-8"?>
 <ds:datastoreItem xmlns:ds="http://schemas.openxmlformats.org/officeDocument/2006/customXml" ds:itemID="{B48A0457-9299-40B0-AE86-77B91C72FBD2}">
   <ds:schemaRefs>
     <ds:schemaRef ds:uri="http://schemas.microsoft.com/sharepoint/v3/contenttype/forms"/>
@@ -12358,16 +12650,8 @@
 </ds:datastoreItem>
 </file>
 
-<file path=customXml/itemProps3.xml><?xml version="1.0" encoding="utf-8"?>
-<ds:datastoreItem xmlns:ds="http://schemas.openxmlformats.org/officeDocument/2006/customXml" ds:itemID="{8AA9BBAF-2A1F-4D95-901E-4FFB9D2C6CBC}">
-  <ds:schemaRefs>
-    <ds:schemaRef ds:uri="http://schemas.microsoft.com/office/2009/outspace/metadata"/>
-  </ds:schemaRefs>
-</ds:datastoreItem>
-</file>
-
 <file path=customXml/itemProps4.xml><?xml version="1.0" encoding="utf-8"?>
-<ds:datastoreItem xmlns:ds="http://schemas.openxmlformats.org/officeDocument/2006/customXml" ds:itemID="{96ED9E78-3FF6-4427-8D0E-9D5A22037E09}">
+<ds:datastoreItem xmlns:ds="http://schemas.openxmlformats.org/officeDocument/2006/customXml" ds:itemID="{805A98A8-5249-4F6A-BF7F-43BD7CCDF9C7}">
   <ds:schemaRefs>
     <ds:schemaRef ds:uri="http://schemas.openxmlformats.org/officeDocument/2006/bibliography"/>
   </ds:schemaRefs>

</xml_diff>